<commit_message>
more water in cursach
</commit_message>
<xml_diff>
--- a/ProgrammingBasiсs/Coursework/Thesis.docx
+++ b/ProgrammingBasiсs/Coursework/Thesis.docx
@@ -389,7 +389,7 @@
         </w:tblBorders>
         <w:tblCellMar>
           <w:top w:w="100" w:type="dxa"/>
-          <w:left w:w="30" w:type="dxa"/>
+          <w:left w:w="20" w:type="dxa"/>
           <w:bottom w:w="100" w:type="dxa"/>
           <w:right w:w="100" w:type="dxa"/>
         </w:tblCellMar>
@@ -414,7 +414,7 @@
             </w:tcBorders>
             <w:shd w:fill="auto" w:val="clear"/>
             <w:tcMar>
-              <w:left w:w="30" w:type="dxa"/>
+              <w:left w:w="20" w:type="dxa"/>
             </w:tcMar>
           </w:tcPr>
           <w:p>
@@ -614,7 +614,7 @@
             </w:tcBorders>
             <w:shd w:fill="auto" w:val="clear"/>
             <w:tcMar>
-              <w:left w:w="30" w:type="dxa"/>
+              <w:left w:w="20" w:type="dxa"/>
             </w:tcMar>
           </w:tcPr>
           <w:p>
@@ -777,7 +777,7 @@
             </w:tcBorders>
             <w:shd w:fill="auto" w:val="clear"/>
             <w:tcMar>
-              <w:left w:w="30" w:type="dxa"/>
+              <w:left w:w="20" w:type="dxa"/>
             </w:tcMar>
           </w:tcPr>
           <w:p>
@@ -945,7 +945,7 @@
             </w:tcBorders>
             <w:shd w:fill="auto" w:val="clear"/>
             <w:tcMar>
-              <w:left w:w="30" w:type="dxa"/>
+              <w:left w:w="20" w:type="dxa"/>
             </w:tcMar>
           </w:tcPr>
           <w:p>
@@ -1076,7 +1076,7 @@
         <w:tblStyle w:val="Table2"/>
         <w:tblW w:w="9000" w:type="dxa"/>
         <w:jc w:val="left"/>
-        <w:tblInd w:w="-76" w:type="dxa"/>
+        <w:tblInd w:w="-86" w:type="dxa"/>
         <w:tblBorders>
           <w:top w:val="single" w:sz="8" w:space="0" w:color="FFFFFF"/>
           <w:left w:val="single" w:sz="8" w:space="0" w:color="FFFFFF"/>
@@ -1087,7 +1087,7 @@
         </w:tblBorders>
         <w:tblCellMar>
           <w:top w:w="100" w:type="dxa"/>
-          <w:left w:w="30" w:type="dxa"/>
+          <w:left w:w="20" w:type="dxa"/>
           <w:bottom w:w="100" w:type="dxa"/>
           <w:right w:w="100" w:type="dxa"/>
         </w:tblCellMar>
@@ -1112,7 +1112,7 @@
             </w:tcBorders>
             <w:shd w:fill="auto" w:val="clear"/>
             <w:tcMar>
-              <w:left w:w="30" w:type="dxa"/>
+              <w:left w:w="20" w:type="dxa"/>
             </w:tcMar>
           </w:tcPr>
           <w:p>
@@ -1152,7 +1152,7 @@
             </w:tcBorders>
             <w:shd w:fill="auto" w:val="clear"/>
             <w:tcMar>
-              <w:left w:w="30" w:type="dxa"/>
+              <w:left w:w="20" w:type="dxa"/>
             </w:tcMar>
           </w:tcPr>
           <w:p>
@@ -1195,7 +1195,7 @@
             </w:tcBorders>
             <w:shd w:fill="auto" w:val="clear"/>
             <w:tcMar>
-              <w:left w:w="30" w:type="dxa"/>
+              <w:left w:w="20" w:type="dxa"/>
             </w:tcMar>
           </w:tcPr>
           <w:p>
@@ -1232,7 +1232,7 @@
             </w:tcBorders>
             <w:shd w:fill="auto" w:val="clear"/>
             <w:tcMar>
-              <w:left w:w="30" w:type="dxa"/>
+              <w:left w:w="20" w:type="dxa"/>
             </w:tcMar>
           </w:tcPr>
           <w:p>
@@ -1275,7 +1275,7 @@
             </w:tcBorders>
             <w:shd w:fill="auto" w:val="clear"/>
             <w:tcMar>
-              <w:left w:w="30" w:type="dxa"/>
+              <w:left w:w="20" w:type="dxa"/>
             </w:tcMar>
           </w:tcPr>
           <w:p>
@@ -1312,7 +1312,7 @@
             </w:tcBorders>
             <w:shd w:fill="auto" w:val="clear"/>
             <w:tcMar>
-              <w:left w:w="30" w:type="dxa"/>
+              <w:left w:w="20" w:type="dxa"/>
             </w:tcMar>
           </w:tcPr>
           <w:p>
@@ -1355,7 +1355,7 @@
             </w:tcBorders>
             <w:shd w:fill="auto" w:val="clear"/>
             <w:tcMar>
-              <w:left w:w="30" w:type="dxa"/>
+              <w:left w:w="20" w:type="dxa"/>
             </w:tcMar>
           </w:tcPr>
           <w:p>
@@ -1392,7 +1392,7 @@
             </w:tcBorders>
             <w:shd w:fill="auto" w:val="clear"/>
             <w:tcMar>
-              <w:left w:w="30" w:type="dxa"/>
+              <w:left w:w="20" w:type="dxa"/>
             </w:tcMar>
           </w:tcPr>
           <w:p>
@@ -1435,7 +1435,7 @@
             </w:tcBorders>
             <w:shd w:fill="auto" w:val="clear"/>
             <w:tcMar>
-              <w:left w:w="30" w:type="dxa"/>
+              <w:left w:w="20" w:type="dxa"/>
             </w:tcMar>
           </w:tcPr>
           <w:p>
@@ -1448,23 +1448,13 @@
               <w:spacing w:lineRule="auto" w:line="240" w:before="0" w:after="0"/>
               <w:ind w:left="0" w:right="0" w:hanging="0"/>
               <w:jc w:val="left"/>
-              <w:rPr/>
-            </w:pPr>
-            <w:r>
               <w:rPr>
                 <w:sz w:val="24"/>
                 <w:szCs w:val="24"/>
               </w:rPr>
-              <w:t xml:space="preserve">1.3. </w:t>
-            </w:r>
-            <w:bookmarkStart w:id="0" w:name="__DdeLink__8813_1788459864"/>
-            <w:bookmarkEnd w:id="0"/>
+            </w:pPr>
             <w:r>
-              <w:rPr>
-                <w:sz w:val="24"/>
-                <w:szCs w:val="24"/>
-              </w:rPr>
-              <w:t>Вибір шляхів, методів і інструментів вирішення</w:t>
+              <w:rPr/>
             </w:r>
           </w:p>
         </w:tc>
@@ -1481,7 +1471,7 @@
             </w:tcBorders>
             <w:shd w:fill="auto" w:val="clear"/>
             <w:tcMar>
-              <w:left w:w="30" w:type="dxa"/>
+              <w:left w:w="20" w:type="dxa"/>
             </w:tcMar>
           </w:tcPr>
           <w:p>
@@ -1524,7 +1514,7 @@
             </w:tcBorders>
             <w:shd w:fill="auto" w:val="clear"/>
             <w:tcMar>
-              <w:left w:w="30" w:type="dxa"/>
+              <w:left w:w="20" w:type="dxa"/>
             </w:tcMar>
           </w:tcPr>
           <w:p>
@@ -1556,7 +1546,7 @@
             </w:tcBorders>
             <w:shd w:fill="auto" w:val="clear"/>
             <w:tcMar>
-              <w:left w:w="30" w:type="dxa"/>
+              <w:left w:w="20" w:type="dxa"/>
             </w:tcMar>
           </w:tcPr>
           <w:p>
@@ -1599,7 +1589,7 @@
             </w:tcBorders>
             <w:shd w:fill="auto" w:val="clear"/>
             <w:tcMar>
-              <w:left w:w="30" w:type="dxa"/>
+              <w:left w:w="20" w:type="dxa"/>
             </w:tcMar>
           </w:tcPr>
           <w:p>
@@ -1631,7 +1621,7 @@
             </w:tcBorders>
             <w:shd w:fill="auto" w:val="clear"/>
             <w:tcMar>
-              <w:left w:w="30" w:type="dxa"/>
+              <w:left w:w="20" w:type="dxa"/>
             </w:tcMar>
           </w:tcPr>
           <w:p>
@@ -1673,7 +1663,7 @@
             </w:tcBorders>
             <w:shd w:fill="auto" w:val="clear"/>
             <w:tcMar>
-              <w:left w:w="30" w:type="dxa"/>
+              <w:left w:w="20" w:type="dxa"/>
             </w:tcMar>
           </w:tcPr>
           <w:p>
@@ -1707,7 +1697,7 @@
             </w:tcBorders>
             <w:shd w:fill="auto" w:val="clear"/>
             <w:tcMar>
-              <w:left w:w="30" w:type="dxa"/>
+              <w:left w:w="20" w:type="dxa"/>
             </w:tcMar>
           </w:tcPr>
           <w:p>
@@ -1749,7 +1739,7 @@
             </w:tcBorders>
             <w:shd w:fill="auto" w:val="clear"/>
             <w:tcMar>
-              <w:left w:w="30" w:type="dxa"/>
+              <w:left w:w="20" w:type="dxa"/>
             </w:tcMar>
           </w:tcPr>
           <w:p>
@@ -1781,7 +1771,7 @@
             </w:tcBorders>
             <w:shd w:fill="auto" w:val="clear"/>
             <w:tcMar>
-              <w:left w:w="30" w:type="dxa"/>
+              <w:left w:w="20" w:type="dxa"/>
             </w:tcMar>
           </w:tcPr>
           <w:p>
@@ -1824,7 +1814,7 @@
             </w:tcBorders>
             <w:shd w:fill="auto" w:val="clear"/>
             <w:tcMar>
-              <w:left w:w="30" w:type="dxa"/>
+              <w:left w:w="20" w:type="dxa"/>
             </w:tcMar>
           </w:tcPr>
           <w:p>
@@ -1858,7 +1848,7 @@
             </w:tcBorders>
             <w:shd w:fill="auto" w:val="clear"/>
             <w:tcMar>
-              <w:left w:w="30" w:type="dxa"/>
+              <w:left w:w="20" w:type="dxa"/>
             </w:tcMar>
           </w:tcPr>
           <w:p>
@@ -1900,7 +1890,7 @@
             </w:tcBorders>
             <w:shd w:fill="auto" w:val="clear"/>
             <w:tcMar>
-              <w:left w:w="30" w:type="dxa"/>
+              <w:left w:w="20" w:type="dxa"/>
             </w:tcMar>
           </w:tcPr>
           <w:p>
@@ -1932,7 +1922,7 @@
             </w:tcBorders>
             <w:shd w:fill="auto" w:val="clear"/>
             <w:tcMar>
-              <w:left w:w="30" w:type="dxa"/>
+              <w:left w:w="20" w:type="dxa"/>
             </w:tcMar>
           </w:tcPr>
           <w:p>
@@ -1972,7 +1962,7 @@
             </w:tcBorders>
             <w:shd w:fill="auto" w:val="clear"/>
             <w:tcMar>
-              <w:left w:w="30" w:type="dxa"/>
+              <w:left w:w="20" w:type="dxa"/>
             </w:tcMar>
           </w:tcPr>
           <w:p>
@@ -2006,7 +1996,7 @@
             </w:tcBorders>
             <w:shd w:fill="auto" w:val="clear"/>
             <w:tcMar>
-              <w:left w:w="30" w:type="dxa"/>
+              <w:left w:w="20" w:type="dxa"/>
             </w:tcMar>
           </w:tcPr>
           <w:p>
@@ -2048,7 +2038,7 @@
             </w:tcBorders>
             <w:shd w:fill="auto" w:val="clear"/>
             <w:tcMar>
-              <w:left w:w="30" w:type="dxa"/>
+              <w:left w:w="20" w:type="dxa"/>
             </w:tcMar>
           </w:tcPr>
           <w:p>
@@ -2082,7 +2072,7 @@
             </w:tcBorders>
             <w:shd w:fill="auto" w:val="clear"/>
             <w:tcMar>
-              <w:left w:w="30" w:type="dxa"/>
+              <w:left w:w="20" w:type="dxa"/>
             </w:tcMar>
           </w:tcPr>
           <w:p>
@@ -2125,7 +2115,7 @@
             </w:tcBorders>
             <w:shd w:fill="auto" w:val="clear"/>
             <w:tcMar>
-              <w:left w:w="30" w:type="dxa"/>
+              <w:left w:w="20" w:type="dxa"/>
             </w:tcMar>
           </w:tcPr>
           <w:p>
@@ -2157,7 +2147,7 @@
             </w:tcBorders>
             <w:shd w:fill="auto" w:val="clear"/>
             <w:tcMar>
-              <w:left w:w="30" w:type="dxa"/>
+              <w:left w:w="20" w:type="dxa"/>
             </w:tcMar>
           </w:tcPr>
           <w:p>
@@ -2200,7 +2190,7 @@
             </w:tcBorders>
             <w:shd w:fill="auto" w:val="clear"/>
             <w:tcMar>
-              <w:left w:w="30" w:type="dxa"/>
+              <w:left w:w="20" w:type="dxa"/>
             </w:tcMar>
           </w:tcPr>
           <w:p>
@@ -2235,7 +2225,7 @@
             </w:tcBorders>
             <w:shd w:fill="auto" w:val="clear"/>
             <w:tcMar>
-              <w:left w:w="30" w:type="dxa"/>
+              <w:left w:w="20" w:type="dxa"/>
             </w:tcMar>
           </w:tcPr>
           <w:p>
@@ -2278,7 +2268,7 @@
             </w:tcBorders>
             <w:shd w:fill="auto" w:val="clear"/>
             <w:tcMar>
-              <w:left w:w="30" w:type="dxa"/>
+              <w:left w:w="20" w:type="dxa"/>
             </w:tcMar>
           </w:tcPr>
           <w:p>
@@ -2313,7 +2303,7 @@
             </w:tcBorders>
             <w:shd w:fill="auto" w:val="clear"/>
             <w:tcMar>
-              <w:left w:w="30" w:type="dxa"/>
+              <w:left w:w="20" w:type="dxa"/>
             </w:tcMar>
           </w:tcPr>
           <w:p>
@@ -2356,7 +2346,7 @@
             </w:tcBorders>
             <w:shd w:fill="auto" w:val="clear"/>
             <w:tcMar>
-              <w:left w:w="30" w:type="dxa"/>
+              <w:left w:w="20" w:type="dxa"/>
             </w:tcMar>
           </w:tcPr>
           <w:p>
@@ -2391,7 +2381,7 @@
             </w:tcBorders>
             <w:shd w:fill="auto" w:val="clear"/>
             <w:tcMar>
-              <w:left w:w="30" w:type="dxa"/>
+              <w:left w:w="20" w:type="dxa"/>
             </w:tcMar>
           </w:tcPr>
           <w:p>
@@ -2434,7 +2424,7 @@
             </w:tcBorders>
             <w:shd w:fill="auto" w:val="clear"/>
             <w:tcMar>
-              <w:left w:w="30" w:type="dxa"/>
+              <w:left w:w="20" w:type="dxa"/>
             </w:tcMar>
           </w:tcPr>
           <w:p>
@@ -2469,7 +2459,7 @@
             </w:tcBorders>
             <w:shd w:fill="auto" w:val="clear"/>
             <w:tcMar>
-              <w:left w:w="30" w:type="dxa"/>
+              <w:left w:w="20" w:type="dxa"/>
             </w:tcMar>
           </w:tcPr>
           <w:p>
@@ -2512,7 +2502,7 @@
             </w:tcBorders>
             <w:shd w:fill="auto" w:val="clear"/>
             <w:tcMar>
-              <w:left w:w="30" w:type="dxa"/>
+              <w:left w:w="20" w:type="dxa"/>
             </w:tcMar>
           </w:tcPr>
           <w:p>
@@ -2546,7 +2536,7 @@
             </w:tcBorders>
             <w:shd w:fill="auto" w:val="clear"/>
             <w:tcMar>
-              <w:left w:w="30" w:type="dxa"/>
+              <w:left w:w="20" w:type="dxa"/>
             </w:tcMar>
           </w:tcPr>
           <w:p>
@@ -2659,22 +2649,6 @@
     </w:p>
     <w:p>
       <w:pPr>
-        <w:pStyle w:val="Normal"/>
-        <w:spacing w:before="0" w:after="0"/>
-        <w:rPr>
-          <w:sz w:val="24"/>
-          <w:szCs w:val="24"/>
-        </w:rPr>
-      </w:pPr>
-      <w:r>
-        <w:rPr>
-          <w:sz w:val="24"/>
-          <w:szCs w:val="24"/>
-        </w:rPr>
-      </w:r>
-    </w:p>
-    <w:p>
-      <w:pPr>
         <w:sectPr>
           <w:footerReference w:type="default" r:id="rId2"/>
           <w:footerReference w:type="first" r:id="rId3"/>
@@ -2743,6 +2717,7 @@
         <w:rPr>
           <w:rFonts w:ascii="Arial" w:hAnsi="Arial" w:cs="Times New Roman"/>
           <w:b w:val="false"/>
+          <w:b w:val="false"/>
           <w:bCs w:val="false"/>
           <w:i/>
           <w:i/>
@@ -2758,7 +2733,7 @@
       </w:pPr>
       <w:r>
         <w:rPr>
-          <w:rFonts w:cs="Times New Roman" w:ascii="Arial" w:hAnsi="Arial"/>
+          <w:rFonts w:cs="Times New Roman"/>
           <w:b w:val="false"/>
           <w:bCs w:val="false"/>
           <w:i/>
@@ -2775,7 +2750,7 @@
       </w:r>
       <w:r>
         <w:rPr>
-          <w:rFonts w:cs="Times New Roman" w:ascii="Arial" w:hAnsi="Arial"/>
+          <w:rFonts w:cs="Times New Roman"/>
           <w:b w:val="false"/>
           <w:bCs w:val="false"/>
           <w:i/>
@@ -2788,41 +2763,7 @@
           <w:szCs w:val="28"/>
           <w:lang w:val="uk-UA"/>
         </w:rPr>
-        <w:t xml:space="preserve">EventEmitter — это </w:t>
-      </w:r>
-      <w:r>
-        <w:rPr>
-          <w:rFonts w:cs="Times New Roman" w:ascii="Arial" w:hAnsi="Arial"/>
-          <w:b w:val="false"/>
-          <w:bCs w:val="false"/>
-          <w:i/>
-          <w:iCs/>
-          <w:caps w:val="false"/>
-          <w:smallCaps w:val="false"/>
-          <w:color w:val="000000"/>
-          <w:spacing w:val="0"/>
-          <w:sz w:val="28"/>
-          <w:szCs w:val="28"/>
-          <w:lang w:val="uk-UA"/>
-        </w:rPr>
-        <w:t xml:space="preserve">универсальная абстракция для работы с событиями чере подписку (subscription: addListener, on, once) и отправку (emit)”  </w:t>
-      </w:r>
-      <w:r>
-        <w:rPr>
-          <w:rFonts w:cs="Times New Roman" w:ascii="Arial" w:hAnsi="Arial"/>
-          <w:b w:val="false"/>
-          <w:bCs w:val="false"/>
-          <w:i/>
-          <w:iCs/>
-          <w:caps w:val="false"/>
-          <w:smallCaps w:val="false"/>
-          <w:color w:val="000000"/>
-          <w:spacing w:val="0"/>
-          <w:sz w:val="28"/>
-          <w:szCs w:val="28"/>
-          <w:lang w:val="uk-UA"/>
-        </w:rPr>
-        <w:t>[Тимур Шемседінов]</w:t>
+        <w:t>EventEmitter — это универсальная абстракция для работы с событиями чере подписку (subscription: addListener, on, once) и отправку (emit)”  [Тимур Шемседінов]</w:t>
       </w:r>
     </w:p>
     <w:p>
@@ -2842,7 +2783,9 @@
       </w:pPr>
       <w:r>
         <w:rPr>
-          <w:rFonts w:ascii="Arial" w:hAnsi="Arial"/>
+          <w:sz w:val="28"/>
+          <w:szCs w:val="28"/>
+          <w:lang w:val="uk-UA"/>
         </w:rPr>
       </w:r>
     </w:p>
@@ -2854,6 +2797,8 @@
         <w:rPr>
           <w:rFonts w:ascii="Arimo;Helvetica;sans-serif" w:hAnsi="Arimo;Helvetica;sans-serif"/>
           <w:b w:val="false"/>
+          <w:b w:val="false"/>
+          <w:i w:val="false"/>
           <w:i w:val="false"/>
           <w:caps w:val="false"/>
           <w:smallCaps w:val="false"/>
@@ -2875,8 +2820,44 @@
           <w:szCs w:val="28"/>
           <w:lang w:val="uk-UA"/>
         </w:rPr>
-        <w:t>Event Emitter можн</w:t>
-      </w:r>
+        <w:t>Event Emitter можна перекласти як «транслятор» або «еміттер» подій. Event Emitter дозволяє частинам програми взаємодіяти між собою.</w:t>
+      </w:r>
+    </w:p>
+    <w:p>
+      <w:pPr>
+        <w:pStyle w:val="21"/>
+        <w:spacing w:lineRule="auto" w:line="360" w:before="0" w:after="0"/>
+        <w:ind w:hanging="0"/>
+        <w:rPr>
+          <w:rFonts w:ascii="Arial" w:hAnsi="Arial"/>
+          <w:lang w:val="uk-UA"/>
+        </w:rPr>
+      </w:pPr>
+      <w:r>
+        <w:rPr>
+          <w:lang w:val="uk-UA"/>
+        </w:rPr>
+      </w:r>
+    </w:p>
+    <w:p>
+      <w:pPr>
+        <w:pStyle w:val="21"/>
+        <w:spacing w:lineRule="auto" w:line="360" w:before="0" w:after="0"/>
+        <w:ind w:hanging="0"/>
+        <w:rPr>
+          <w:rFonts w:ascii="Arimo;Helvetica;sans-serif" w:hAnsi="Arimo;Helvetica;sans-serif"/>
+          <w:b w:val="false"/>
+          <w:b w:val="false"/>
+          <w:i w:val="false"/>
+          <w:i w:val="false"/>
+          <w:caps w:val="false"/>
+          <w:smallCaps w:val="false"/>
+          <w:color w:val="000000"/>
+          <w:spacing w:val="0"/>
+          <w:sz w:val="28"/>
+          <w:szCs w:val="28"/>
+        </w:rPr>
+      </w:pPr>
       <w:r>
         <w:rPr>
           <w:b w:val="false"/>
@@ -2889,11 +2870,35 @@
           <w:szCs w:val="28"/>
           <w:lang w:val="uk-UA"/>
         </w:rPr>
-        <w:t>а</w:t>
-      </w:r>
-      <w:r>
-        <w:rPr>
-          <w:b w:val="false"/>
+        <w:t>Значна частина основного API Node.js побудована на ідіоматичній асинхронній архітектурі, керованій подіями. В ній певні види об'єктів (так звані "еміттери" або “”emitters”) виділяють іменовані події, які викликають функції ("слухачі", “лісенери” або “listeners”).</w:t>
+      </w:r>
+    </w:p>
+    <w:p>
+      <w:pPr>
+        <w:pStyle w:val="21"/>
+        <w:spacing w:lineRule="auto" w:line="360" w:before="0" w:after="0"/>
+        <w:ind w:hanging="0"/>
+        <w:rPr>
+          <w:rFonts w:ascii="Arial" w:hAnsi="Arial"/>
+          <w:lang w:val="uk-UA"/>
+        </w:rPr>
+      </w:pPr>
+      <w:r>
+        <w:rPr>
+          <w:lang w:val="uk-UA"/>
+        </w:rPr>
+      </w:r>
+    </w:p>
+    <w:p>
+      <w:pPr>
+        <w:pStyle w:val="21"/>
+        <w:spacing w:lineRule="auto" w:line="360" w:before="0" w:after="0"/>
+        <w:ind w:hanging="0"/>
+        <w:rPr>
+          <w:rFonts w:ascii="Arimo;Helvetica;sans-serif" w:hAnsi="Arimo;Helvetica;sans-serif"/>
+          <w:b w:val="false"/>
+          <w:b w:val="false"/>
+          <w:i w:val="false"/>
           <w:i w:val="false"/>
           <w:caps w:val="false"/>
           <w:smallCaps w:val="false"/>
@@ -2901,12 +2906,11 @@
           <w:spacing w:val="0"/>
           <w:sz w:val="28"/>
           <w:szCs w:val="28"/>
-          <w:lang w:val="uk-UA"/>
-        </w:rPr>
-        <w:t xml:space="preserve"> пер</w:t>
-      </w:r>
-      <w:r>
-        <w:rPr>
+        </w:rPr>
+      </w:pPr>
+      <w:r>
+        <w:rPr>
+          <w:rFonts w:ascii="Arimo;Helvetica;sans-serif" w:hAnsi="Arimo;Helvetica;sans-serif"/>
           <w:b w:val="false"/>
           <w:i w:val="false"/>
           <w:caps w:val="false"/>
@@ -2915,12 +2919,12 @@
           <w:spacing w:val="0"/>
           <w:sz w:val="28"/>
           <w:szCs w:val="28"/>
-          <w:lang w:val="uk-UA"/>
-        </w:rPr>
-        <w:t>екласти</w:t>
-      </w:r>
-      <w:r>
-        <w:rPr>
+        </w:rPr>
+        <w:t xml:space="preserve">Всі об'єкти, які викликають події, є екземплярами </w:t>
+      </w:r>
+      <w:r>
+        <w:rPr>
+          <w:rFonts w:ascii="Arimo;Helvetica;sans-serif" w:hAnsi="Arimo;Helvetica;sans-serif"/>
           <w:b w:val="false"/>
           <w:i w:val="false"/>
           <w:caps w:val="false"/>
@@ -2929,12 +2933,12 @@
           <w:spacing w:val="0"/>
           <w:sz w:val="28"/>
           <w:szCs w:val="28"/>
-          <w:lang w:val="uk-UA"/>
-        </w:rPr>
-        <w:t xml:space="preserve"> </w:t>
-      </w:r>
-      <w:r>
-        <w:rPr>
+        </w:rPr>
+        <w:t>класу</w:t>
+      </w:r>
+      <w:r>
+        <w:rPr>
+          <w:rFonts w:ascii="Arimo;Helvetica;sans-serif" w:hAnsi="Arimo;Helvetica;sans-serif"/>
           <w:b w:val="false"/>
           <w:i w:val="false"/>
           <w:caps w:val="false"/>
@@ -2943,13 +2947,20 @@
           <w:spacing w:val="0"/>
           <w:sz w:val="28"/>
           <w:szCs w:val="28"/>
-          <w:lang w:val="uk-UA"/>
-        </w:rPr>
-        <w:t>як</w:t>
-      </w:r>
-      <w:r>
-        <w:rPr>
-          <w:b w:val="false"/>
+        </w:rPr>
+        <w:t xml:space="preserve"> EventEmitter. Ці об'єкти мають метод eventEmitter.on(), який дозволяє додавати одну або декілька функцій до події, що викликаються об'єктом.</w:t>
+      </w:r>
+    </w:p>
+    <w:p>
+      <w:pPr>
+        <w:pStyle w:val="21"/>
+        <w:spacing w:lineRule="auto" w:line="360" w:before="0" w:after="0"/>
+        <w:ind w:hanging="0"/>
+        <w:rPr>
+          <w:rFonts w:ascii="Arimo;Helvetica;sans-serif" w:hAnsi="Arimo;Helvetica;sans-serif"/>
+          <w:b w:val="false"/>
+          <w:b w:val="false"/>
+          <w:i w:val="false"/>
           <w:i w:val="false"/>
           <w:caps w:val="false"/>
           <w:smallCaps w:val="false"/>
@@ -2957,12 +2968,11 @@
           <w:spacing w:val="0"/>
           <w:sz w:val="28"/>
           <w:szCs w:val="28"/>
-          <w:lang w:val="uk-UA"/>
-        </w:rPr>
-        <w:t xml:space="preserve"> «транслятор» </w:t>
-      </w:r>
-      <w:r>
-        <w:rPr>
+        </w:rPr>
+      </w:pPr>
+      <w:r>
+        <w:rPr>
+          <w:rFonts w:ascii="Arimo;Helvetica;sans-serif" w:hAnsi="Arimo;Helvetica;sans-serif"/>
           <w:b w:val="false"/>
           <w:i w:val="false"/>
           <w:caps w:val="false"/>
@@ -2971,13 +2981,19 @@
           <w:spacing w:val="0"/>
           <w:sz w:val="28"/>
           <w:szCs w:val="28"/>
-          <w:lang w:val="uk-UA"/>
-        </w:rPr>
-        <w:t>або</w:t>
-      </w:r>
-      <w:r>
-        <w:rPr>
-          <w:b w:val="false"/>
+        </w:rPr>
+      </w:r>
+    </w:p>
+    <w:p>
+      <w:pPr>
+        <w:pStyle w:val="21"/>
+        <w:spacing w:lineRule="auto" w:line="360" w:before="0" w:after="0"/>
+        <w:ind w:hanging="0"/>
+        <w:rPr>
+          <w:rFonts w:ascii="Arimo;Helvetica;sans-serif" w:hAnsi="Arimo;Helvetica;sans-serif"/>
+          <w:b w:val="false"/>
+          <w:b w:val="false"/>
+          <w:i w:val="false"/>
           <w:i w:val="false"/>
           <w:caps w:val="false"/>
           <w:smallCaps w:val="false"/>
@@ -2985,12 +3001,11 @@
           <w:spacing w:val="0"/>
           <w:sz w:val="28"/>
           <w:szCs w:val="28"/>
-          <w:lang w:val="uk-UA"/>
-        </w:rPr>
-        <w:t xml:space="preserve"> «</w:t>
-      </w:r>
-      <w:r>
-        <w:rPr>
+        </w:rPr>
+      </w:pPr>
+      <w:r>
+        <w:rPr>
+          <w:rFonts w:ascii="Arimo;Helvetica;sans-serif" w:hAnsi="Arimo;Helvetica;sans-serif"/>
           <w:b w:val="false"/>
           <w:i w:val="false"/>
           <w:caps w:val="false"/>
@@ -2999,13 +3014,20 @@
           <w:spacing w:val="0"/>
           <w:sz w:val="28"/>
           <w:szCs w:val="28"/>
-          <w:lang w:val="uk-UA"/>
-        </w:rPr>
-        <w:t>еміттер</w:t>
-      </w:r>
-      <w:r>
-        <w:rPr>
-          <w:b w:val="false"/>
+        </w:rPr>
+        <w:t>Коли об'єкт EventEmitter викликає подію, всі функції, додані до цієї конкретної події, викликаються синхронно. Будь-які значення, які повертаються викликаними лісенерами, ігноруються.</w:t>
+      </w:r>
+    </w:p>
+    <w:p>
+      <w:pPr>
+        <w:pStyle w:val="21"/>
+        <w:spacing w:lineRule="auto" w:line="360" w:before="0" w:after="0"/>
+        <w:ind w:hanging="0"/>
+        <w:rPr>
+          <w:rFonts w:ascii="Arimo;Helvetica;sans-serif" w:hAnsi="Arimo;Helvetica;sans-serif"/>
+          <w:b w:val="false"/>
+          <w:b w:val="false"/>
+          <w:i w:val="false"/>
           <w:i w:val="false"/>
           <w:caps w:val="false"/>
           <w:smallCaps w:val="false"/>
@@ -3013,12 +3035,11 @@
           <w:spacing w:val="0"/>
           <w:sz w:val="28"/>
           <w:szCs w:val="28"/>
-          <w:lang w:val="uk-UA"/>
-        </w:rPr>
-        <w:t xml:space="preserve">» </w:t>
-      </w:r>
-      <w:r>
-        <w:rPr>
+        </w:rPr>
+      </w:pPr>
+      <w:r>
+        <w:rPr>
+          <w:rFonts w:ascii="Arimo;Helvetica;sans-serif" w:hAnsi="Arimo;Helvetica;sans-serif"/>
           <w:b w:val="false"/>
           <w:i w:val="false"/>
           <w:caps w:val="false"/>
@@ -3027,9 +3048,7 @@
           <w:spacing w:val="0"/>
           <w:sz w:val="28"/>
           <w:szCs w:val="28"/>
-          <w:lang w:val="uk-UA"/>
-        </w:rPr>
-        <w:t>подій. Event Emitter дозволяє частинам програми взаємодіяти між собою.</w:t>
+        </w:rPr>
       </w:r>
     </w:p>
     <w:p>
@@ -3038,14 +3057,10 @@
         <w:spacing w:lineRule="auto" w:line="360" w:before="0" w:after="0"/>
         <w:ind w:hanging="0"/>
         <w:rPr>
-          <w:rFonts w:ascii="Arial" w:hAnsi="Arial"/>
-          <w:lang w:val="uk-UA"/>
-        </w:rPr>
-      </w:pPr>
-      <w:r>
-        <w:rPr>
           <w:rFonts w:ascii="Arimo;Helvetica;sans-serif" w:hAnsi="Arimo;Helvetica;sans-serif"/>
           <w:b w:val="false"/>
+          <w:b w:val="false"/>
+          <w:i w:val="false"/>
           <w:i w:val="false"/>
           <w:caps w:val="false"/>
           <w:smallCaps w:val="false"/>
@@ -3054,6 +3069,20 @@
           <w:sz w:val="28"/>
           <w:szCs w:val="28"/>
         </w:rPr>
+      </w:pPr>
+      <w:r>
+        <w:rPr>
+          <w:rFonts w:ascii="Arimo;Helvetica;sans-serif" w:hAnsi="Arimo;Helvetica;sans-serif"/>
+          <w:b w:val="false"/>
+          <w:i w:val="false"/>
+          <w:caps w:val="false"/>
+          <w:smallCaps w:val="false"/>
+          <w:color w:val="000000"/>
+          <w:spacing w:val="0"/>
+          <w:sz w:val="28"/>
+          <w:szCs w:val="28"/>
+        </w:rPr>
+        <w:t>Транзакціонні об’єкти – це програмна абстракція, що дозволяє управління об’єктом за допомогою транзакцій. Це означає, що зміни,  які повинні бути здійснені над обєктом можуть накопичуватись в пам’яті і в подальшому бути підтвердженими (.commit) або відхиленими (.rollback). В першому випадку зміни перенесуться на об’єкт, а в другому – об’єкт залишиться в свому початковому стані, а буфер для зберігання змін (“дельта”) буде очищений.</w:t>
       </w:r>
     </w:p>
     <w:p>
@@ -3064,6 +3093,8 @@
         <w:rPr>
           <w:rFonts w:ascii="Arimo;Helvetica;sans-serif" w:hAnsi="Arimo;Helvetica;sans-serif"/>
           <w:b w:val="false"/>
+          <w:b w:val="false"/>
+          <w:i w:val="false"/>
           <w:i w:val="false"/>
           <w:caps w:val="false"/>
           <w:smallCaps w:val="false"/>
@@ -3075,6 +3106,7 @@
       </w:pPr>
       <w:r>
         <w:rPr>
+          <w:rFonts w:ascii="Arimo;Helvetica;sans-serif" w:hAnsi="Arimo;Helvetica;sans-serif"/>
           <w:b w:val="false"/>
           <w:i w:val="false"/>
           <w:caps w:val="false"/>
@@ -3083,13 +3115,20 @@
           <w:spacing w:val="0"/>
           <w:sz w:val="28"/>
           <w:szCs w:val="28"/>
-          <w:lang w:val="uk-UA"/>
-        </w:rPr>
-        <w:t>Значна частина основного API Node.js побудована на ідіоматичній асинхронній архітектурі, керован</w:t>
-      </w:r>
-      <w:r>
-        <w:rPr>
-          <w:b w:val="false"/>
+        </w:rPr>
+        <w:t xml:space="preserve"> </w:t>
+      </w:r>
+    </w:p>
+    <w:p>
+      <w:pPr>
+        <w:pStyle w:val="21"/>
+        <w:spacing w:lineRule="auto" w:line="360" w:before="0" w:after="0"/>
+        <w:ind w:hanging="0"/>
+        <w:rPr>
+          <w:rFonts w:ascii="Arimo;Helvetica;sans-serif" w:hAnsi="Arimo;Helvetica;sans-serif"/>
+          <w:b w:val="false"/>
+          <w:b w:val="false"/>
+          <w:i w:val="false"/>
           <w:i w:val="false"/>
           <w:caps w:val="false"/>
           <w:smallCaps w:val="false"/>
@@ -3097,12 +3136,11 @@
           <w:spacing w:val="0"/>
           <w:sz w:val="28"/>
           <w:szCs w:val="28"/>
-          <w:lang w:val="uk-UA"/>
-        </w:rPr>
-        <w:t>ій</w:t>
-      </w:r>
-      <w:r>
-        <w:rPr>
+        </w:rPr>
+      </w:pPr>
+      <w:r>
+        <w:rPr>
+          <w:rFonts w:ascii="Arimo;Helvetica;sans-serif" w:hAnsi="Arimo;Helvetica;sans-serif"/>
           <w:b w:val="false"/>
           <w:i w:val="false"/>
           <w:caps w:val="false"/>
@@ -3111,13 +3149,20 @@
           <w:spacing w:val="0"/>
           <w:sz w:val="28"/>
           <w:szCs w:val="28"/>
-          <w:lang w:val="uk-UA"/>
-        </w:rPr>
-        <w:t xml:space="preserve"> подіям</w:t>
-      </w:r>
-      <w:r>
-        <w:rPr>
-          <w:b w:val="false"/>
+        </w:rPr>
+        <w:t>Цей паттерн сильно розширює можливості роботи з об’єктами. А враховуючи те, що в якості об’єкта може бути практично будь-яка структура даних, він  має широке застосування і перспективи розвитку.</w:t>
+      </w:r>
+    </w:p>
+    <w:p>
+      <w:pPr>
+        <w:pStyle w:val="21"/>
+        <w:spacing w:lineRule="auto" w:line="360" w:before="0" w:after="0"/>
+        <w:ind w:hanging="0"/>
+        <w:rPr>
+          <w:rFonts w:ascii="Arimo;Helvetica;sans-serif" w:hAnsi="Arimo;Helvetica;sans-serif"/>
+          <w:b w:val="false"/>
+          <w:b w:val="false"/>
+          <w:i w:val="false"/>
           <w:i w:val="false"/>
           <w:caps w:val="false"/>
           <w:smallCaps w:val="false"/>
@@ -3125,12 +3170,11 @@
           <w:spacing w:val="0"/>
           <w:sz w:val="28"/>
           <w:szCs w:val="28"/>
-          <w:lang w:val="uk-UA"/>
-        </w:rPr>
-        <w:t>и.</w:t>
-      </w:r>
-      <w:r>
-        <w:rPr>
+        </w:rPr>
+      </w:pPr>
+      <w:r>
+        <w:rPr>
+          <w:rFonts w:ascii="Arimo;Helvetica;sans-serif" w:hAnsi="Arimo;Helvetica;sans-serif"/>
           <w:b w:val="false"/>
           <w:i w:val="false"/>
           <w:caps w:val="false"/>
@@ -3139,13 +3183,19 @@
           <w:spacing w:val="0"/>
           <w:sz w:val="28"/>
           <w:szCs w:val="28"/>
-          <w:lang w:val="uk-UA"/>
-        </w:rPr>
-        <w:t xml:space="preserve"> </w:t>
-      </w:r>
-      <w:r>
-        <w:rPr>
-          <w:b w:val="false"/>
+        </w:rPr>
+      </w:r>
+    </w:p>
+    <w:p>
+      <w:pPr>
+        <w:pStyle w:val="21"/>
+        <w:spacing w:lineRule="auto" w:line="360" w:before="0" w:after="0"/>
+        <w:ind w:hanging="0"/>
+        <w:rPr>
+          <w:rFonts w:ascii="Arimo;Helvetica;sans-serif" w:hAnsi="Arimo;Helvetica;sans-serif"/>
+          <w:b w:val="false"/>
+          <w:b w:val="false"/>
+          <w:i w:val="false"/>
           <w:i w:val="false"/>
           <w:caps w:val="false"/>
           <w:smallCaps w:val="false"/>
@@ -3153,12 +3203,11 @@
           <w:spacing w:val="0"/>
           <w:sz w:val="28"/>
           <w:szCs w:val="28"/>
-          <w:lang w:val="uk-UA"/>
-        </w:rPr>
-        <w:t>В</w:t>
-      </w:r>
-      <w:r>
-        <w:rPr>
+        </w:rPr>
+      </w:pPr>
+      <w:r>
+        <w:rPr>
+          <w:rFonts w:ascii="Arimo;Helvetica;sans-serif" w:hAnsi="Arimo;Helvetica;sans-serif"/>
           <w:b w:val="false"/>
           <w:i w:val="false"/>
           <w:caps w:val="false"/>
@@ -3167,13 +3216,20 @@
           <w:spacing w:val="0"/>
           <w:sz w:val="28"/>
           <w:szCs w:val="28"/>
-          <w:lang w:val="uk-UA"/>
-        </w:rPr>
-        <w:t xml:space="preserve"> </w:t>
-      </w:r>
-      <w:r>
-        <w:rPr>
-          <w:b w:val="false"/>
+        </w:rPr>
+        <w:t>Доцільність використання event emitter в транзакціонних об’єктах полягає в тому, що часто в програмах під час виклику методів транзакціонного об’єкта (таких як .commit чи .rollback), є необхідність виклику низки інших функцій, причому їх склад може залежати від ходу програми.</w:t>
+      </w:r>
+    </w:p>
+    <w:p>
+      <w:pPr>
+        <w:pStyle w:val="21"/>
+        <w:spacing w:lineRule="auto" w:line="360" w:before="0" w:after="0"/>
+        <w:ind w:hanging="0"/>
+        <w:rPr>
+          <w:rFonts w:ascii="Arimo;Helvetica;sans-serif" w:hAnsi="Arimo;Helvetica;sans-serif"/>
+          <w:b w:val="false"/>
+          <w:b w:val="false"/>
+          <w:i w:val="false"/>
           <w:i w:val="false"/>
           <w:caps w:val="false"/>
           <w:smallCaps w:val="false"/>
@@ -3181,12 +3237,11 @@
           <w:spacing w:val="0"/>
           <w:sz w:val="28"/>
           <w:szCs w:val="28"/>
-          <w:lang w:val="uk-UA"/>
-        </w:rPr>
-        <w:t>н</w:t>
-      </w:r>
-      <w:r>
-        <w:rPr>
+        </w:rPr>
+      </w:pPr>
+      <w:r>
+        <w:rPr>
+          <w:rFonts w:ascii="Arimo;Helvetica;sans-serif" w:hAnsi="Arimo;Helvetica;sans-serif"/>
           <w:b w:val="false"/>
           <w:i w:val="false"/>
           <w:caps w:val="false"/>
@@ -3195,177 +3250,7 @@
           <w:spacing w:val="0"/>
           <w:sz w:val="28"/>
           <w:szCs w:val="28"/>
-          <w:lang w:val="uk-UA"/>
-        </w:rPr>
-        <w:t>ій певні види об'єктів (так звані "</w:t>
-      </w:r>
-      <w:r>
-        <w:rPr>
-          <w:b w:val="false"/>
-          <w:i w:val="false"/>
-          <w:caps w:val="false"/>
-          <w:smallCaps w:val="false"/>
-          <w:color w:val="000000"/>
-          <w:spacing w:val="0"/>
-          <w:sz w:val="28"/>
-          <w:szCs w:val="28"/>
-          <w:lang w:val="uk-UA"/>
-        </w:rPr>
-        <w:t>еміттери</w:t>
-      </w:r>
-      <w:r>
-        <w:rPr>
-          <w:b w:val="false"/>
-          <w:i w:val="false"/>
-          <w:caps w:val="false"/>
-          <w:smallCaps w:val="false"/>
-          <w:color w:val="000000"/>
-          <w:spacing w:val="0"/>
-          <w:sz w:val="28"/>
-          <w:szCs w:val="28"/>
-          <w:lang w:val="uk-UA"/>
-        </w:rPr>
-        <w:t xml:space="preserve">" </w:t>
-      </w:r>
-      <w:r>
-        <w:rPr>
-          <w:b w:val="false"/>
-          <w:i w:val="false"/>
-          <w:caps w:val="false"/>
-          <w:smallCaps w:val="false"/>
-          <w:color w:val="000000"/>
-          <w:spacing w:val="0"/>
-          <w:sz w:val="28"/>
-          <w:szCs w:val="28"/>
-          <w:lang w:val="uk-UA"/>
-        </w:rPr>
-        <w:t>або “”emitters”</w:t>
-      </w:r>
-      <w:r>
-        <w:rPr>
-          <w:b w:val="false"/>
-          <w:i w:val="false"/>
-          <w:caps w:val="false"/>
-          <w:smallCaps w:val="false"/>
-          <w:color w:val="000000"/>
-          <w:spacing w:val="0"/>
-          <w:sz w:val="28"/>
-          <w:szCs w:val="28"/>
-          <w:lang w:val="uk-UA"/>
-        </w:rPr>
-        <w:t xml:space="preserve">) виділяють </w:t>
-      </w:r>
-      <w:r>
-        <w:rPr>
-          <w:b w:val="false"/>
-          <w:i w:val="false"/>
-          <w:caps w:val="false"/>
-          <w:smallCaps w:val="false"/>
-          <w:color w:val="000000"/>
-          <w:spacing w:val="0"/>
-          <w:sz w:val="28"/>
-          <w:szCs w:val="28"/>
-          <w:lang w:val="uk-UA"/>
-        </w:rPr>
-        <w:t>іменовані</w:t>
-      </w:r>
-      <w:r>
-        <w:rPr>
-          <w:b w:val="false"/>
-          <w:i w:val="false"/>
-          <w:caps w:val="false"/>
-          <w:smallCaps w:val="false"/>
-          <w:color w:val="000000"/>
-          <w:spacing w:val="0"/>
-          <w:sz w:val="28"/>
-          <w:szCs w:val="28"/>
-          <w:lang w:val="uk-UA"/>
-        </w:rPr>
-        <w:t xml:space="preserve"> події, які викликають </w:t>
-      </w:r>
-      <w:r>
-        <w:rPr>
-          <w:b w:val="false"/>
-          <w:i w:val="false"/>
-          <w:caps w:val="false"/>
-          <w:smallCaps w:val="false"/>
-          <w:color w:val="000000"/>
-          <w:spacing w:val="0"/>
-          <w:sz w:val="28"/>
-          <w:szCs w:val="28"/>
-          <w:lang w:val="uk-UA"/>
-        </w:rPr>
-        <w:t>функції</w:t>
-      </w:r>
-      <w:r>
-        <w:rPr>
-          <w:b w:val="false"/>
-          <w:i w:val="false"/>
-          <w:caps w:val="false"/>
-          <w:smallCaps w:val="false"/>
-          <w:color w:val="000000"/>
-          <w:spacing w:val="0"/>
-          <w:sz w:val="28"/>
-          <w:szCs w:val="28"/>
-          <w:lang w:val="uk-UA"/>
-        </w:rPr>
-        <w:t xml:space="preserve"> ("слухачі", “</w:t>
-      </w:r>
-      <w:r>
-        <w:rPr>
-          <w:b w:val="false"/>
-          <w:i w:val="false"/>
-          <w:caps w:val="false"/>
-          <w:smallCaps w:val="false"/>
-          <w:color w:val="000000"/>
-          <w:spacing w:val="0"/>
-          <w:sz w:val="28"/>
-          <w:szCs w:val="28"/>
-          <w:lang w:val="uk-UA"/>
-        </w:rPr>
-        <w:t>лісенери”</w:t>
-      </w:r>
-      <w:r>
-        <w:rPr>
-          <w:b w:val="false"/>
-          <w:i w:val="false"/>
-          <w:caps w:val="false"/>
-          <w:smallCaps w:val="false"/>
-          <w:color w:val="000000"/>
-          <w:spacing w:val="0"/>
-          <w:sz w:val="28"/>
-          <w:szCs w:val="28"/>
-          <w:lang w:val="uk-UA"/>
-        </w:rPr>
-        <w:t xml:space="preserve"> </w:t>
-      </w:r>
-      <w:r>
-        <w:rPr>
-          <w:b w:val="false"/>
-          <w:i w:val="false"/>
-          <w:caps w:val="false"/>
-          <w:smallCaps w:val="false"/>
-          <w:color w:val="000000"/>
-          <w:spacing w:val="0"/>
-          <w:sz w:val="28"/>
-          <w:szCs w:val="28"/>
-          <w:lang w:val="uk-UA"/>
-        </w:rPr>
-        <w:t>або “listeners”</w:t>
-      </w:r>
-      <w:r>
-        <w:rPr>
-          <w:b w:val="false"/>
-          <w:i w:val="false"/>
-          <w:caps w:val="false"/>
-          <w:smallCaps w:val="false"/>
-          <w:color w:val="000000"/>
-          <w:spacing w:val="0"/>
-          <w:sz w:val="28"/>
-          <w:szCs w:val="28"/>
-          <w:lang w:val="uk-UA"/>
-        </w:rPr>
-        <w:t>).</w:t>
+        </w:rPr>
       </w:r>
     </w:p>
     <w:p>
@@ -3374,418 +3259,10 @@
         <w:spacing w:lineRule="auto" w:line="360" w:before="0" w:after="0"/>
         <w:ind w:hanging="0"/>
         <w:rPr>
-          <w:rFonts w:ascii="Arial" w:hAnsi="Arial"/>
-          <w:lang w:val="uk-UA"/>
-        </w:rPr>
-      </w:pPr>
-      <w:r>
-        <w:rPr>
           <w:rFonts w:ascii="Arimo;Helvetica;sans-serif" w:hAnsi="Arimo;Helvetica;sans-serif"/>
           <w:b w:val="false"/>
+          <w:b w:val="false"/>
           <w:i w:val="false"/>
-          <w:caps w:val="false"/>
-          <w:smallCaps w:val="false"/>
-          <w:color w:val="000000"/>
-          <w:spacing w:val="0"/>
-          <w:sz w:val="28"/>
-          <w:szCs w:val="28"/>
-        </w:rPr>
-      </w:r>
-    </w:p>
-    <w:p>
-      <w:pPr>
-        <w:pStyle w:val="21"/>
-        <w:spacing w:lineRule="auto" w:line="360" w:before="0" w:after="0"/>
-        <w:ind w:hanging="0"/>
-        <w:rPr>
-          <w:rFonts w:ascii="Arimo;Helvetica;sans-serif" w:hAnsi="Arimo;Helvetica;sans-serif"/>
-          <w:b w:val="false"/>
-          <w:i w:val="false"/>
-          <w:caps w:val="false"/>
-          <w:smallCaps w:val="false"/>
-          <w:color w:val="000000"/>
-          <w:spacing w:val="0"/>
-          <w:sz w:val="28"/>
-          <w:szCs w:val="28"/>
-        </w:rPr>
-      </w:pPr>
-      <w:r>
-        <w:rPr>
-          <w:rFonts w:ascii="Arimo;Helvetica;sans-serif" w:hAnsi="Arimo;Helvetica;sans-serif"/>
-          <w:b w:val="false"/>
-          <w:i w:val="false"/>
-          <w:caps w:val="false"/>
-          <w:smallCaps w:val="false"/>
-          <w:color w:val="000000"/>
-          <w:spacing w:val="0"/>
-          <w:sz w:val="28"/>
-          <w:szCs w:val="28"/>
-        </w:rPr>
-        <w:t>Всі об'єкти, які викликають події, є екземплярами EventEmitter. Ці об'єкти мають метод eventEmitter.on(), який дозволяє додавати одну або декілька функцій до події, що викликаються об'єктом.</w:t>
-      </w:r>
-    </w:p>
-    <w:p>
-      <w:pPr>
-        <w:pStyle w:val="21"/>
-        <w:spacing w:lineRule="auto" w:line="360" w:before="0" w:after="0"/>
-        <w:ind w:hanging="0"/>
-        <w:rPr>
-          <w:rFonts w:ascii="Arimo;Helvetica;sans-serif" w:hAnsi="Arimo;Helvetica;sans-serif"/>
-          <w:b w:val="false"/>
-          <w:i w:val="false"/>
-          <w:caps w:val="false"/>
-          <w:smallCaps w:val="false"/>
-          <w:color w:val="000000"/>
-          <w:spacing w:val="0"/>
-          <w:sz w:val="28"/>
-          <w:szCs w:val="28"/>
-        </w:rPr>
-      </w:pPr>
-      <w:r>
-        <w:rPr>
-          <w:rFonts w:ascii="Arimo;Helvetica;sans-serif" w:hAnsi="Arimo;Helvetica;sans-serif"/>
-          <w:b w:val="false"/>
-          <w:i w:val="false"/>
-          <w:caps w:val="false"/>
-          <w:smallCaps w:val="false"/>
-          <w:color w:val="000000"/>
-          <w:spacing w:val="0"/>
-          <w:sz w:val="28"/>
-          <w:szCs w:val="28"/>
-        </w:rPr>
-      </w:r>
-    </w:p>
-    <w:p>
-      <w:pPr>
-        <w:pStyle w:val="21"/>
-        <w:spacing w:lineRule="auto" w:line="360" w:before="0" w:after="0"/>
-        <w:ind w:hanging="0"/>
-        <w:rPr>
-          <w:rFonts w:ascii="Arimo;Helvetica;sans-serif" w:hAnsi="Arimo;Helvetica;sans-serif"/>
-          <w:b w:val="false"/>
-          <w:i w:val="false"/>
-          <w:caps w:val="false"/>
-          <w:smallCaps w:val="false"/>
-          <w:color w:val="000000"/>
-          <w:spacing w:val="0"/>
-          <w:sz w:val="28"/>
-          <w:szCs w:val="28"/>
-        </w:rPr>
-      </w:pPr>
-      <w:r>
-        <w:rPr>
-          <w:rFonts w:ascii="Arimo;Helvetica;sans-serif" w:hAnsi="Arimo;Helvetica;sans-serif"/>
-          <w:b w:val="false"/>
-          <w:i w:val="false"/>
-          <w:caps w:val="false"/>
-          <w:smallCaps w:val="false"/>
-          <w:color w:val="000000"/>
-          <w:spacing w:val="0"/>
-          <w:sz w:val="28"/>
-          <w:szCs w:val="28"/>
-        </w:rPr>
-        <w:t>Коли об'єкт EventEmitter викликає подію, всі функції, додані до цієї конкретної події, викликаються синхронно. Будь-які значення, які повертаються викликаними лісенерами, ігноруються.</w:t>
-      </w:r>
-    </w:p>
-    <w:p>
-      <w:pPr>
-        <w:pStyle w:val="21"/>
-        <w:spacing w:lineRule="auto" w:line="360" w:before="0" w:after="0"/>
-        <w:ind w:hanging="0"/>
-        <w:rPr>
-          <w:rFonts w:ascii="Arimo;Helvetica;sans-serif" w:hAnsi="Arimo;Helvetica;sans-serif"/>
-          <w:b w:val="false"/>
-          <w:i w:val="false"/>
-          <w:caps w:val="false"/>
-          <w:smallCaps w:val="false"/>
-          <w:color w:val="000000"/>
-          <w:spacing w:val="0"/>
-          <w:sz w:val="28"/>
-          <w:szCs w:val="28"/>
-        </w:rPr>
-      </w:pPr>
-      <w:r>
-        <w:rPr>
-          <w:rFonts w:ascii="Arimo;Helvetica;sans-serif" w:hAnsi="Arimo;Helvetica;sans-serif"/>
-          <w:b w:val="false"/>
-          <w:i w:val="false"/>
-          <w:caps w:val="false"/>
-          <w:smallCaps w:val="false"/>
-          <w:color w:val="000000"/>
-          <w:spacing w:val="0"/>
-          <w:sz w:val="28"/>
-          <w:szCs w:val="28"/>
-        </w:rPr>
-      </w:r>
-    </w:p>
-    <w:p>
-      <w:pPr>
-        <w:pStyle w:val="21"/>
-        <w:spacing w:lineRule="auto" w:line="360" w:before="0" w:after="0"/>
-        <w:ind w:hanging="0"/>
-        <w:rPr>
-          <w:rFonts w:ascii="Arimo;Helvetica;sans-serif" w:hAnsi="Arimo;Helvetica;sans-serif"/>
-          <w:b w:val="false"/>
-          <w:i w:val="false"/>
-          <w:caps w:val="false"/>
-          <w:smallCaps w:val="false"/>
-          <w:color w:val="000000"/>
-          <w:spacing w:val="0"/>
-          <w:sz w:val="28"/>
-          <w:szCs w:val="28"/>
-        </w:rPr>
-      </w:pPr>
-      <w:r>
-        <w:rPr>
-          <w:rFonts w:ascii="Arimo;Helvetica;sans-serif" w:hAnsi="Arimo;Helvetica;sans-serif"/>
-          <w:b w:val="false"/>
-          <w:i w:val="false"/>
-          <w:caps w:val="false"/>
-          <w:smallCaps w:val="false"/>
-          <w:color w:val="000000"/>
-          <w:spacing w:val="0"/>
-          <w:sz w:val="28"/>
-          <w:szCs w:val="28"/>
-        </w:rPr>
-        <w:t xml:space="preserve">Транзакціонні об’єкти – це програмна абстракція, що дозволяє управління об’єктом за допомогою транзакцій. Це означає, що зміни,  які повинні бути здійснені над обєктом можуть накопичуватись в пам’яті і в подальшому бути підтвердженими </w:t>
-      </w:r>
-      <w:r>
-        <w:rPr>
-          <w:rFonts w:ascii="Arimo;Helvetica;sans-serif" w:hAnsi="Arimo;Helvetica;sans-serif"/>
-          <w:b w:val="false"/>
-          <w:i w:val="false"/>
-          <w:caps w:val="false"/>
-          <w:smallCaps w:val="false"/>
-          <w:color w:val="000000"/>
-          <w:spacing w:val="0"/>
-          <w:sz w:val="28"/>
-          <w:szCs w:val="28"/>
-        </w:rPr>
-        <w:t>(.commit)</w:t>
-      </w:r>
-      <w:r>
-        <w:rPr>
-          <w:rFonts w:ascii="Arimo;Helvetica;sans-serif" w:hAnsi="Arimo;Helvetica;sans-serif"/>
-          <w:b w:val="false"/>
-          <w:i w:val="false"/>
-          <w:caps w:val="false"/>
-          <w:smallCaps w:val="false"/>
-          <w:color w:val="000000"/>
-          <w:spacing w:val="0"/>
-          <w:sz w:val="28"/>
-          <w:szCs w:val="28"/>
-        </w:rPr>
-        <w:t xml:space="preserve"> або відхиленими </w:t>
-      </w:r>
-      <w:r>
-        <w:rPr>
-          <w:rFonts w:ascii="Arimo;Helvetica;sans-serif" w:hAnsi="Arimo;Helvetica;sans-serif"/>
-          <w:b w:val="false"/>
-          <w:i w:val="false"/>
-          <w:caps w:val="false"/>
-          <w:smallCaps w:val="false"/>
-          <w:color w:val="000000"/>
-          <w:spacing w:val="0"/>
-          <w:sz w:val="28"/>
-          <w:szCs w:val="28"/>
-        </w:rPr>
-        <w:t>(.rollback)</w:t>
-      </w:r>
-      <w:r>
-        <w:rPr>
-          <w:rFonts w:ascii="Arimo;Helvetica;sans-serif" w:hAnsi="Arimo;Helvetica;sans-serif"/>
-          <w:b w:val="false"/>
-          <w:i w:val="false"/>
-          <w:caps w:val="false"/>
-          <w:smallCaps w:val="false"/>
-          <w:color w:val="000000"/>
-          <w:spacing w:val="0"/>
-          <w:sz w:val="28"/>
-          <w:szCs w:val="28"/>
-        </w:rPr>
-        <w:t xml:space="preserve">. В першому випадку зміни перенесуться на об’єкт, а в другому – об’єкт залишиться в </w:t>
-      </w:r>
-      <w:r>
-        <w:rPr>
-          <w:rFonts w:ascii="Arimo;Helvetica;sans-serif" w:hAnsi="Arimo;Helvetica;sans-serif"/>
-          <w:b w:val="false"/>
-          <w:i w:val="false"/>
-          <w:caps w:val="false"/>
-          <w:smallCaps w:val="false"/>
-          <w:color w:val="000000"/>
-          <w:spacing w:val="0"/>
-          <w:sz w:val="28"/>
-          <w:szCs w:val="28"/>
-        </w:rPr>
-        <w:t>свому початковому стані, а буфер для зберігання змін (“дельта”) буде очищений.</w:t>
-      </w:r>
-    </w:p>
-    <w:p>
-      <w:pPr>
-        <w:pStyle w:val="21"/>
-        <w:spacing w:lineRule="auto" w:line="360" w:before="0" w:after="0"/>
-        <w:ind w:hanging="0"/>
-        <w:rPr>
-          <w:rFonts w:ascii="Arimo;Helvetica;sans-serif" w:hAnsi="Arimo;Helvetica;sans-serif"/>
-          <w:b w:val="false"/>
-          <w:i w:val="false"/>
-          <w:caps w:val="false"/>
-          <w:smallCaps w:val="false"/>
-          <w:color w:val="000000"/>
-          <w:spacing w:val="0"/>
-          <w:sz w:val="28"/>
-          <w:szCs w:val="28"/>
-        </w:rPr>
-      </w:pPr>
-      <w:r>
-        <w:rPr>
-          <w:rFonts w:ascii="Arimo;Helvetica;sans-serif" w:hAnsi="Arimo;Helvetica;sans-serif"/>
-          <w:b w:val="false"/>
-          <w:i w:val="false"/>
-          <w:caps w:val="false"/>
-          <w:smallCaps w:val="false"/>
-          <w:color w:val="000000"/>
-          <w:spacing w:val="0"/>
-          <w:sz w:val="28"/>
-          <w:szCs w:val="28"/>
-        </w:rPr>
-        <w:t xml:space="preserve"> </w:t>
-      </w:r>
-    </w:p>
-    <w:p>
-      <w:pPr>
-        <w:pStyle w:val="21"/>
-        <w:spacing w:lineRule="auto" w:line="360" w:before="0" w:after="0"/>
-        <w:ind w:hanging="0"/>
-        <w:rPr>
-          <w:rFonts w:ascii="Arimo;Helvetica;sans-serif" w:hAnsi="Arimo;Helvetica;sans-serif"/>
-          <w:b w:val="false"/>
-          <w:i w:val="false"/>
-          <w:caps w:val="false"/>
-          <w:smallCaps w:val="false"/>
-          <w:color w:val="000000"/>
-          <w:spacing w:val="0"/>
-          <w:sz w:val="28"/>
-          <w:szCs w:val="28"/>
-        </w:rPr>
-      </w:pPr>
-      <w:r>
-        <w:rPr>
-          <w:rFonts w:ascii="Arimo;Helvetica;sans-serif" w:hAnsi="Arimo;Helvetica;sans-serif"/>
-          <w:b w:val="false"/>
-          <w:i w:val="false"/>
-          <w:caps w:val="false"/>
-          <w:smallCaps w:val="false"/>
-          <w:color w:val="000000"/>
-          <w:spacing w:val="0"/>
-          <w:sz w:val="28"/>
-          <w:szCs w:val="28"/>
-        </w:rPr>
-        <w:t>Цей паттерн сильно розширює можливості роботи з об’єктами. А враховуючи те, що в якості об’єкта може бути практично будь-яка структура даних, він  має широке застосування і перспективи розвитку.</w:t>
-      </w:r>
-    </w:p>
-    <w:p>
-      <w:pPr>
-        <w:pStyle w:val="21"/>
-        <w:spacing w:lineRule="auto" w:line="360" w:before="0" w:after="0"/>
-        <w:ind w:hanging="0"/>
-        <w:rPr>
-          <w:rFonts w:ascii="Arimo;Helvetica;sans-serif" w:hAnsi="Arimo;Helvetica;sans-serif"/>
-          <w:b w:val="false"/>
-          <w:i w:val="false"/>
-          <w:caps w:val="false"/>
-          <w:smallCaps w:val="false"/>
-          <w:color w:val="000000"/>
-          <w:spacing w:val="0"/>
-          <w:sz w:val="28"/>
-          <w:szCs w:val="28"/>
-        </w:rPr>
-      </w:pPr>
-      <w:r>
-        <w:rPr>
-          <w:rFonts w:ascii="Arimo;Helvetica;sans-serif" w:hAnsi="Arimo;Helvetica;sans-serif"/>
-          <w:b w:val="false"/>
-          <w:i w:val="false"/>
-          <w:caps w:val="false"/>
-          <w:smallCaps w:val="false"/>
-          <w:color w:val="000000"/>
-          <w:spacing w:val="0"/>
-          <w:sz w:val="28"/>
-          <w:szCs w:val="28"/>
-        </w:rPr>
-      </w:r>
-    </w:p>
-    <w:p>
-      <w:pPr>
-        <w:pStyle w:val="21"/>
-        <w:spacing w:lineRule="auto" w:line="360" w:before="0" w:after="0"/>
-        <w:ind w:hanging="0"/>
-        <w:rPr>
-          <w:rFonts w:ascii="Arimo;Helvetica;sans-serif" w:hAnsi="Arimo;Helvetica;sans-serif"/>
-          <w:b w:val="false"/>
-          <w:i w:val="false"/>
-          <w:caps w:val="false"/>
-          <w:smallCaps w:val="false"/>
-          <w:color w:val="000000"/>
-          <w:spacing w:val="0"/>
-          <w:sz w:val="28"/>
-          <w:szCs w:val="28"/>
-        </w:rPr>
-      </w:pPr>
-      <w:r>
-        <w:rPr>
-          <w:rFonts w:ascii="Arimo;Helvetica;sans-serif" w:hAnsi="Arimo;Helvetica;sans-serif"/>
-          <w:b w:val="false"/>
-          <w:i w:val="false"/>
-          <w:caps w:val="false"/>
-          <w:smallCaps w:val="false"/>
-          <w:color w:val="000000"/>
-          <w:spacing w:val="0"/>
-          <w:sz w:val="28"/>
-          <w:szCs w:val="28"/>
-        </w:rPr>
-        <w:t>Доцільність використання event emitter в транзакціонних об’єктах полягає в тому, що часто в програмах під час виклику методів транзакціонного об’єкта (таких як .commit чи .rollback), є необхідність виклику низки інших функцій, причому їх склад може залежати від ходу програми.</w:t>
-      </w:r>
-    </w:p>
-    <w:p>
-      <w:pPr>
-        <w:pStyle w:val="21"/>
-        <w:spacing w:lineRule="auto" w:line="360" w:before="0" w:after="0"/>
-        <w:ind w:hanging="0"/>
-        <w:rPr>
-          <w:rFonts w:ascii="Arimo;Helvetica;sans-serif" w:hAnsi="Arimo;Helvetica;sans-serif"/>
-          <w:b w:val="false"/>
-          <w:i w:val="false"/>
-          <w:caps w:val="false"/>
-          <w:smallCaps w:val="false"/>
-          <w:color w:val="000000"/>
-          <w:spacing w:val="0"/>
-          <w:sz w:val="28"/>
-          <w:szCs w:val="28"/>
-        </w:rPr>
-      </w:pPr>
-      <w:r>
-        <w:rPr>
-          <w:rFonts w:ascii="Arimo;Helvetica;sans-serif" w:hAnsi="Arimo;Helvetica;sans-serif"/>
-          <w:b w:val="false"/>
-          <w:i w:val="false"/>
-          <w:caps w:val="false"/>
-          <w:smallCaps w:val="false"/>
-          <w:color w:val="000000"/>
-          <w:spacing w:val="0"/>
-          <w:sz w:val="28"/>
-          <w:szCs w:val="28"/>
-        </w:rPr>
-      </w:r>
-    </w:p>
-    <w:p>
-      <w:pPr>
-        <w:pStyle w:val="21"/>
-        <w:spacing w:lineRule="auto" w:line="360" w:before="0" w:after="0"/>
-        <w:ind w:hanging="0"/>
-        <w:rPr>
-          <w:rFonts w:ascii="Arimo;Helvetica;sans-serif" w:hAnsi="Arimo;Helvetica;sans-serif"/>
-          <w:b w:val="false"/>
           <w:i w:val="false"/>
           <w:caps w:val="false"/>
           <w:smallCaps w:val="false"/>
@@ -3879,23 +3356,6 @@
         <w:spacing w:lineRule="auto" w:line="360" w:before="0" w:after="0"/>
         <w:ind w:hanging="0"/>
         <w:jc w:val="left"/>
-        <w:rPr/>
-      </w:pPr>
-      <w:r>
-        <w:rPr>
-          <w:sz w:val="28"/>
-          <w:szCs w:val="28"/>
-          <w:lang w:val="uk-UA"/>
-        </w:rPr>
-        <w:t>В рамках даної роботи повинна бути розроблена програмна реалізація розширеного event emitter для використання в проекті транзакціонних об’єктів. Розробка повинна повністю задовольняти потреби даного проекту, а також бути ефективною в плані затрат часу.</w:t>
-      </w:r>
-    </w:p>
-    <w:p>
-      <w:pPr>
-        <w:pStyle w:val="21"/>
-        <w:spacing w:lineRule="auto" w:line="360" w:before="0" w:after="0"/>
-        <w:ind w:hanging="0"/>
-        <w:jc w:val="left"/>
         <w:rPr>
           <w:sz w:val="28"/>
           <w:szCs w:val="28"/>
@@ -3920,23 +3380,7 @@
           <w:szCs w:val="28"/>
           <w:lang w:val="uk-UA"/>
         </w:rPr>
-        <w:t xml:space="preserve">Саме тому важливо підібрати правильну структуру проекту. Вона повинна повністю підходити для потреб </w:t>
-      </w:r>
-      <w:r>
-        <w:rPr>
-          <w:sz w:val="28"/>
-          <w:szCs w:val="28"/>
-          <w:lang w:val="uk-UA"/>
-        </w:rPr>
-        <w:t>транзакційних об’єктів</w:t>
-      </w:r>
-      <w:r>
-        <w:rPr>
-          <w:sz w:val="28"/>
-          <w:szCs w:val="28"/>
-          <w:lang w:val="uk-UA"/>
-        </w:rPr>
-        <w:t>.</w:t>
+        <w:t>В рамках даної роботи повинна бути розроблена програмна реалізація розширеного event emitter для використання в проекті транзакціонних об’єктів. Розробка повинна повністю задовольняти потреби даного проекту, а також бути ефективною в плані затрат часу.</w:t>
       </w:r>
     </w:p>
     <w:p>
@@ -3952,7 +3396,11 @@
         </w:rPr>
       </w:pPr>
       <w:r>
-        <w:rPr/>
+        <w:rPr>
+          <w:sz w:val="28"/>
+          <w:szCs w:val="28"/>
+          <w:lang w:val="uk-UA"/>
+        </w:rPr>
       </w:r>
     </w:p>
     <w:p>
@@ -3969,7 +3417,7 @@
           <w:szCs w:val="28"/>
           <w:lang w:val="uk-UA"/>
         </w:rPr>
-        <w:t>Основою event emitter є структура даних, в якій зберігаються лісенери. З цією структурою працюють практично усі методи, тому вибір може мати великий вплив на продуктивність роботи програми.</w:t>
+        <w:t>Саме тому важливо підібрати правильну структуру проекту. Вона повинна повністю підходити для потреб транзакційних об’єктів.</w:t>
       </w:r>
     </w:p>
     <w:p>
@@ -3985,7 +3433,11 @@
         </w:rPr>
       </w:pPr>
       <w:r>
-        <w:rPr/>
+        <w:rPr>
+          <w:sz w:val="28"/>
+          <w:szCs w:val="28"/>
+          <w:lang w:val="uk-UA"/>
+        </w:rPr>
       </w:r>
     </w:p>
     <w:p>
@@ -4002,23 +3454,7 @@
           <w:szCs w:val="28"/>
           <w:lang w:val="uk-UA"/>
         </w:rPr>
-        <w:t xml:space="preserve">Вимоги транзакціонних об’єктів до event emitter включають в себе максимально повний функціонал для роботи з подіями. Це в першу чергу наявність </w:t>
-      </w:r>
-      <w:r>
-        <w:rPr>
-          <w:sz w:val="28"/>
-          <w:szCs w:val="28"/>
-          <w:lang w:val="uk-UA"/>
-        </w:rPr>
-        <w:t xml:space="preserve">великого переліку методів, що охоплюють всі можливі потреби, а також це поділ методів для </w:t>
-      </w:r>
-      <w:r>
-        <w:rPr>
-          <w:sz w:val="28"/>
-          <w:szCs w:val="28"/>
-          <w:lang w:val="uk-UA"/>
-        </w:rPr>
-        <w:t>виконання як перед викликом методу транзакції так і після нього.</w:t>
+        <w:t>Основою event emitter є структура даних, в якій зберігаються лісенери. З цією структурою працюють практично усі методи, тому вибір може мати великий вплив на продуктивність роботи програми.</w:t>
       </w:r>
     </w:p>
     <w:p>
@@ -4034,7 +3470,11 @@
         </w:rPr>
       </w:pPr>
       <w:r>
-        <w:rPr/>
+        <w:rPr>
+          <w:sz w:val="28"/>
+          <w:szCs w:val="28"/>
+          <w:lang w:val="uk-UA"/>
+        </w:rPr>
       </w:r>
     </w:p>
     <w:p>
@@ -4051,7 +3491,27 @@
           <w:szCs w:val="28"/>
           <w:lang w:val="uk-UA"/>
         </w:rPr>
-        <w:t>Отже, задачами даної роботи є:</w:t>
+        <w:t>Вимоги транзакціонних об’єктів до event emitter включають в себе максимально повний функціонал для роботи з подіями. Це в першу чергу наявність великого переліку методів, що охоплюють всі можливі потреби, а також це поділ методів для виконання як перед викликом методу транзакції так і після нього.</w:t>
+      </w:r>
+    </w:p>
+    <w:p>
+      <w:pPr>
+        <w:pStyle w:val="21"/>
+        <w:spacing w:lineRule="auto" w:line="360" w:before="0" w:after="0"/>
+        <w:ind w:hanging="0"/>
+        <w:jc w:val="left"/>
+        <w:rPr>
+          <w:sz w:val="28"/>
+          <w:szCs w:val="28"/>
+          <w:lang w:val="uk-UA"/>
+        </w:rPr>
+      </w:pPr>
+      <w:r>
+        <w:rPr>
+          <w:sz w:val="28"/>
+          <w:szCs w:val="28"/>
+          <w:lang w:val="uk-UA"/>
+        </w:rPr>
       </w:r>
     </w:p>
     <w:p>
@@ -4068,7 +3528,7 @@
           <w:szCs w:val="28"/>
           <w:lang w:val="uk-UA"/>
         </w:rPr>
-        <w:t>- визначення оптимальної структури проекту;</w:t>
+        <w:t>Отже, задачами даної роботи є:</w:t>
       </w:r>
     </w:p>
     <w:p>
@@ -4085,7 +3545,7 @@
           <w:szCs w:val="28"/>
           <w:lang w:val="uk-UA"/>
         </w:rPr>
-        <w:t>- вибір оптимальної структури даних для зберігання лісенерів;</w:t>
+        <w:t>- визначення оптимальної структури проекту;</w:t>
       </w:r>
     </w:p>
     <w:p>
@@ -4102,7 +3562,7 @@
           <w:szCs w:val="28"/>
           <w:lang w:val="uk-UA"/>
         </w:rPr>
-        <w:t>- підбір методів, необхідних для роботи event emitter;</w:t>
+        <w:t>- вибір оптимальної структури даних для зберігання лісенерів;</w:t>
       </w:r>
     </w:p>
     <w:p>
@@ -4119,10 +3579,7 @@
           <w:szCs w:val="28"/>
           <w:lang w:val="uk-UA"/>
         </w:rPr>
-        <w:t>- реалізація вище згаданого в програмному коді</w:t>
-      </w:r>
-      <w:r>
-        <w:br w:type="page"/>
+        <w:t>- підбір методів, необхідних для роботи event emitter;</w:t>
       </w:r>
     </w:p>
     <w:p>
@@ -4139,7 +3596,10 @@
           <w:szCs w:val="28"/>
           <w:lang w:val="uk-UA"/>
         </w:rPr>
-        <w:t>1.2 Аналіз відомих методів вирішення проблеми</w:t>
+        <w:t>- реалізація вище згаданого в програмному коді</w:t>
+      </w:r>
+      <w:r>
+        <w:br w:type="page"/>
       </w:r>
     </w:p>
     <w:p>
@@ -4148,6 +3608,31 @@
         <w:spacing w:lineRule="auto" w:line="360" w:before="0" w:after="0"/>
         <w:ind w:hanging="0"/>
         <w:jc w:val="left"/>
+        <w:rPr/>
+      </w:pPr>
+      <w:r>
+        <w:rPr>
+          <w:sz w:val="28"/>
+          <w:szCs w:val="28"/>
+          <w:lang w:val="uk-UA"/>
+        </w:rPr>
+        <w:t xml:space="preserve">1.2 Аналіз </w:t>
+      </w:r>
+      <w:r>
+        <w:rPr>
+          <w:sz w:val="28"/>
+          <w:szCs w:val="28"/>
+          <w:lang w:val="uk-UA"/>
+        </w:rPr>
+        <w:t>методів реалізації проекту і вибір оптимального</w:t>
+      </w:r>
+    </w:p>
+    <w:p>
+      <w:pPr>
+        <w:pStyle w:val="21"/>
+        <w:spacing w:lineRule="auto" w:line="360" w:before="0" w:after="0"/>
+        <w:ind w:hanging="0"/>
+        <w:jc w:val="left"/>
         <w:rPr>
           <w:rFonts w:ascii="Arial" w:hAnsi="Arial"/>
           <w:sz w:val="28"/>
@@ -4162,9 +3647,6 @@
           <w:lang w:val="uk-UA"/>
         </w:rPr>
       </w:r>
-      <w:r>
-        <w:br w:type="page"/>
-      </w:r>
     </w:p>
     <w:p>
       <w:pPr>
@@ -4185,7 +3667,434 @@
           <w:szCs w:val="28"/>
           <w:lang w:val="uk-UA"/>
         </w:rPr>
-        <w:t>1.3 Вибір шляхів, методів і інструментів вирішення</w:t>
+        <w:t>Для того, щоб для кожної транзакції можна було створити свій event emitter, для нього повинен бути створений клас. Тоді при кожному інстанціюванні транзакціонного об’єкта буде створюватись також і екземпляр класу event emitter.</w:t>
+      </w:r>
+    </w:p>
+    <w:p>
+      <w:pPr>
+        <w:pStyle w:val="21"/>
+        <w:spacing w:lineRule="auto" w:line="360" w:before="0" w:after="0"/>
+        <w:ind w:hanging="0"/>
+        <w:jc w:val="left"/>
+        <w:rPr>
+          <w:rFonts w:ascii="Arial" w:hAnsi="Arial"/>
+          <w:sz w:val="28"/>
+          <w:szCs w:val="28"/>
+          <w:lang w:val="uk-UA"/>
+        </w:rPr>
+      </w:pPr>
+      <w:r>
+        <w:rPr>
+          <w:sz w:val="28"/>
+          <w:szCs w:val="28"/>
+          <w:lang w:val="uk-UA"/>
+        </w:rPr>
+      </w:r>
+    </w:p>
+    <w:p>
+      <w:pPr>
+        <w:pStyle w:val="21"/>
+        <w:spacing w:lineRule="auto" w:line="360" w:before="0" w:after="0"/>
+        <w:ind w:hanging="0"/>
+        <w:jc w:val="left"/>
+        <w:rPr/>
+      </w:pPr>
+      <w:r>
+        <w:rPr>
+          <w:sz w:val="28"/>
+          <w:szCs w:val="28"/>
+          <w:lang w:val="uk-UA"/>
+        </w:rPr>
+        <w:t>В JavaScript є декілька способів реалізації аналогу класу:</w:t>
+      </w:r>
+    </w:p>
+    <w:p>
+      <w:pPr>
+        <w:pStyle w:val="21"/>
+        <w:spacing w:lineRule="auto" w:line="360" w:before="0" w:after="0"/>
+        <w:ind w:hanging="0"/>
+        <w:jc w:val="left"/>
+        <w:rPr/>
+      </w:pPr>
+      <w:r>
+        <w:rPr>
+          <w:sz w:val="28"/>
+          <w:szCs w:val="28"/>
+          <w:lang w:val="uk-UA"/>
+        </w:rPr>
+        <w:t>- в функціональному стилі;</w:t>
+      </w:r>
+    </w:p>
+    <w:p>
+      <w:pPr>
+        <w:pStyle w:val="21"/>
+        <w:spacing w:lineRule="auto" w:line="360" w:before="0" w:after="0"/>
+        <w:ind w:hanging="0"/>
+        <w:jc w:val="left"/>
+        <w:rPr/>
+      </w:pPr>
+      <w:r>
+        <w:rPr>
+          <w:sz w:val="28"/>
+          <w:szCs w:val="28"/>
+          <w:lang w:val="uk-UA"/>
+        </w:rPr>
+        <w:t>- в прототипному стилі;</w:t>
+      </w:r>
+    </w:p>
+    <w:p>
+      <w:pPr>
+        <w:pStyle w:val="21"/>
+        <w:spacing w:lineRule="auto" w:line="360" w:before="0" w:after="0"/>
+        <w:ind w:hanging="0"/>
+        <w:jc w:val="left"/>
+        <w:rPr/>
+      </w:pPr>
+      <w:r>
+        <w:rPr>
+          <w:sz w:val="28"/>
+          <w:szCs w:val="28"/>
+          <w:lang w:val="uk-UA"/>
+        </w:rPr>
+        <w:t>- за допомогою конструкції class;</w:t>
+      </w:r>
+    </w:p>
+    <w:p>
+      <w:pPr>
+        <w:pStyle w:val="21"/>
+        <w:spacing w:lineRule="auto" w:line="360" w:before="0" w:after="0"/>
+        <w:ind w:hanging="0"/>
+        <w:jc w:val="left"/>
+        <w:rPr/>
+      </w:pPr>
+      <w:r>
+        <w:rPr>
+          <w:sz w:val="28"/>
+          <w:szCs w:val="28"/>
+          <w:lang w:val="uk-UA"/>
+        </w:rPr>
+        <w:t>- через замикання.</w:t>
+      </w:r>
+    </w:p>
+    <w:p>
+      <w:pPr>
+        <w:pStyle w:val="21"/>
+        <w:spacing w:lineRule="auto" w:line="360" w:before="0" w:after="0"/>
+        <w:ind w:hanging="0"/>
+        <w:jc w:val="left"/>
+        <w:rPr>
+          <w:sz w:val="28"/>
+          <w:szCs w:val="28"/>
+          <w:lang w:val="uk-UA"/>
+        </w:rPr>
+      </w:pPr>
+      <w:r>
+        <w:rPr/>
+      </w:r>
+    </w:p>
+    <w:p>
+      <w:pPr>
+        <w:pStyle w:val="21"/>
+        <w:spacing w:lineRule="auto" w:line="360" w:before="0" w:after="0"/>
+        <w:ind w:hanging="0"/>
+        <w:jc w:val="left"/>
+        <w:rPr/>
+      </w:pPr>
+      <w:r>
+        <w:rPr>
+          <w:color w:val="000000"/>
+          <w:sz w:val="28"/>
+          <w:szCs w:val="28"/>
+          <w:lang w:val="uk-UA"/>
+        </w:rPr>
+        <w:t xml:space="preserve">Третій варіант являється по суті функціональною реалізацією, </w:t>
+      </w:r>
+      <w:r>
+        <w:rPr>
+          <w:sz w:val="28"/>
+          <w:szCs w:val="28"/>
+          <w:lang w:val="uk-UA"/>
+        </w:rPr>
+        <w:t>загорнутою в синтаксичне оформлення. Тобто від першого варіанту він відрізняється тільки, можливо, зручністю користування, і відповідно меншою продуктивністю.</w:t>
+      </w:r>
+    </w:p>
+    <w:p>
+      <w:pPr>
+        <w:pStyle w:val="21"/>
+        <w:spacing w:lineRule="auto" w:line="360" w:before="0" w:after="0"/>
+        <w:ind w:hanging="0"/>
+        <w:jc w:val="left"/>
+        <w:rPr>
+          <w:sz w:val="28"/>
+          <w:szCs w:val="28"/>
+          <w:lang w:val="uk-UA"/>
+        </w:rPr>
+      </w:pPr>
+      <w:r>
+        <w:rPr/>
+      </w:r>
+    </w:p>
+    <w:p>
+      <w:pPr>
+        <w:pStyle w:val="21"/>
+        <w:spacing w:lineRule="auto" w:line="360" w:before="0" w:after="0"/>
+        <w:ind w:hanging="0"/>
+        <w:jc w:val="left"/>
+        <w:rPr/>
+      </w:pPr>
+      <w:r>
+        <w:rPr>
+          <w:sz w:val="28"/>
+          <w:szCs w:val="28"/>
+          <w:lang w:val="uk-UA"/>
+        </w:rPr>
+        <w:t xml:space="preserve">Порівнюючи функціональний і прототипний стилі, слід зазначити, що, знову ж таки, перевагою функціонального стилю може бути лише зручність, а прототипний стиль впевнено виграє в продуктивності. Зумовлено це тим, що функціональний стиль записує в кожен об’єкт і властивості і методи, а </w:t>
+      </w:r>
+    </w:p>
+    <w:p>
+      <w:pPr>
+        <w:pStyle w:val="Style12"/>
+        <w:spacing w:lineRule="auto" w:line="360" w:before="0" w:after="0"/>
+        <w:ind w:hanging="0"/>
+        <w:jc w:val="left"/>
+        <w:rPr>
+          <w:rFonts w:ascii="Arial" w:hAnsi="Arial"/>
+          <w:color w:val="000000"/>
+        </w:rPr>
+      </w:pPr>
+      <w:r>
+        <w:rPr>
+          <w:rFonts w:ascii="Arial" w:hAnsi="Arial"/>
+          <w:b w:val="false"/>
+          <w:i w:val="false"/>
+          <w:caps w:val="false"/>
+          <w:smallCaps w:val="false"/>
+          <w:color w:val="000000"/>
+          <w:spacing w:val="0"/>
+          <w:sz w:val="28"/>
+          <w:szCs w:val="28"/>
+          <w:lang w:val="uk-UA"/>
+        </w:rPr>
+        <w:t>прототипний — тільки властивості. Тому прототипний стиль — швидший і економніший по пам’яті.</w:t>
+      </w:r>
+    </w:p>
+    <w:p>
+      <w:pPr>
+        <w:pStyle w:val="Style12"/>
+        <w:spacing w:lineRule="auto" w:line="360" w:before="0" w:after="0"/>
+        <w:ind w:hanging="0"/>
+        <w:jc w:val="left"/>
+        <w:rPr>
+          <w:b w:val="false"/>
+          <w:i w:val="false"/>
+          <w:caps w:val="false"/>
+          <w:smallCaps w:val="false"/>
+          <w:spacing w:val="0"/>
+          <w:sz w:val="28"/>
+          <w:szCs w:val="28"/>
+          <w:lang w:val="uk-UA"/>
+        </w:rPr>
+      </w:pPr>
+      <w:r>
+        <w:rPr>
+          <w:rFonts w:ascii="Arial" w:hAnsi="Arial"/>
+          <w:color w:val="000000"/>
+        </w:rPr>
+      </w:r>
+    </w:p>
+    <w:p>
+      <w:pPr>
+        <w:pStyle w:val="Style12"/>
+        <w:spacing w:lineRule="auto" w:line="360" w:before="0" w:after="0"/>
+        <w:ind w:hanging="0"/>
+        <w:jc w:val="left"/>
+        <w:rPr>
+          <w:rFonts w:ascii="Arial" w:hAnsi="Arial"/>
+          <w:color w:val="000000"/>
+        </w:rPr>
+      </w:pPr>
+      <w:r>
+        <w:rPr>
+          <w:rFonts w:ascii="Arial" w:hAnsi="Arial"/>
+          <w:b w:val="false"/>
+          <w:i w:val="false"/>
+          <w:caps w:val="false"/>
+          <w:smallCaps w:val="false"/>
+          <w:color w:val="000000"/>
+          <w:spacing w:val="0"/>
+          <w:sz w:val="28"/>
+          <w:szCs w:val="28"/>
+          <w:lang w:val="uk-UA"/>
+        </w:rPr>
+        <w:t>Але, незважаючи на це, по продуктивності і функціональний і прототипний стилі програють замиканню. За рахунок своєї простоти і швидкості замикання являється оптимальним варіантом реалізації такої структури як event emitter з розрахунку на подальше його використання в проекті транзакціонних об’єктів.</w:t>
+      </w:r>
+    </w:p>
+    <w:p>
+      <w:pPr>
+        <w:pStyle w:val="Style12"/>
+        <w:spacing w:lineRule="auto" w:line="360" w:before="0" w:after="0"/>
+        <w:ind w:hanging="0"/>
+        <w:jc w:val="left"/>
+        <w:rPr>
+          <w:b w:val="false"/>
+          <w:i w:val="false"/>
+          <w:caps w:val="false"/>
+          <w:smallCaps w:val="false"/>
+          <w:spacing w:val="0"/>
+          <w:sz w:val="28"/>
+          <w:szCs w:val="28"/>
+          <w:lang w:val="uk-UA"/>
+        </w:rPr>
+      </w:pPr>
+      <w:r>
+        <w:rPr>
+          <w:rFonts w:ascii="Arial" w:hAnsi="Arial"/>
+          <w:color w:val="000000"/>
+        </w:rPr>
+      </w:r>
+    </w:p>
+    <w:p>
+      <w:pPr>
+        <w:pStyle w:val="Style12"/>
+        <w:spacing w:lineRule="auto" w:line="360" w:before="0" w:after="0"/>
+        <w:ind w:hanging="0"/>
+        <w:jc w:val="left"/>
+        <w:rPr>
+          <w:rFonts w:ascii="Arial" w:hAnsi="Arial"/>
+          <w:color w:val="000000"/>
+        </w:rPr>
+      </w:pPr>
+      <w:r>
+        <w:rPr>
+          <w:rFonts w:ascii="Arial" w:hAnsi="Arial"/>
+          <w:b w:val="false"/>
+          <w:i w:val="false"/>
+          <w:caps w:val="false"/>
+          <w:smallCaps w:val="false"/>
+          <w:color w:val="000000"/>
+          <w:spacing w:val="0"/>
+          <w:sz w:val="28"/>
+          <w:szCs w:val="28"/>
+          <w:lang w:val="uk-UA"/>
+        </w:rPr>
+        <w:t>Наступним, не менш важливим завданням роботи є вибір правильної структури даних для зберігання лісенерів. Цей вибір має бути заснованим на продуктивності і швидкості, оскільки на роботі з цією структурою даних і побудований event emitter і його методи.</w:t>
+      </w:r>
+    </w:p>
+    <w:p>
+      <w:pPr>
+        <w:pStyle w:val="Style12"/>
+        <w:spacing w:lineRule="auto" w:line="360" w:before="0" w:after="0"/>
+        <w:ind w:hanging="0"/>
+        <w:jc w:val="left"/>
+        <w:rPr>
+          <w:b w:val="false"/>
+          <w:i w:val="false"/>
+          <w:caps w:val="false"/>
+          <w:smallCaps w:val="false"/>
+          <w:spacing w:val="0"/>
+          <w:sz w:val="28"/>
+          <w:szCs w:val="28"/>
+          <w:lang w:val="uk-UA"/>
+        </w:rPr>
+      </w:pPr>
+      <w:r>
+        <w:rPr>
+          <w:rFonts w:ascii="Arial" w:hAnsi="Arial"/>
+          <w:color w:val="000000"/>
+        </w:rPr>
+      </w:r>
+    </w:p>
+    <w:p>
+      <w:pPr>
+        <w:pStyle w:val="Style12"/>
+        <w:spacing w:lineRule="auto" w:line="360" w:before="0" w:after="0"/>
+        <w:ind w:hanging="0"/>
+        <w:jc w:val="left"/>
+        <w:rPr>
+          <w:rFonts w:ascii="Arial" w:hAnsi="Arial"/>
+          <w:color w:val="000000"/>
+        </w:rPr>
+      </w:pPr>
+      <w:r>
+        <w:rPr>
+          <w:rFonts w:ascii="Arial" w:hAnsi="Arial"/>
+          <w:b w:val="false"/>
+          <w:i w:val="false"/>
+          <w:caps w:val="false"/>
+          <w:smallCaps w:val="false"/>
+          <w:color w:val="000000"/>
+          <w:spacing w:val="0"/>
+          <w:sz w:val="28"/>
+          <w:szCs w:val="28"/>
+          <w:lang w:val="uk-UA"/>
+        </w:rPr>
+        <w:t xml:space="preserve">Найпростішим вибором міг би стати масив, або об’єкт з масивами. Тоді в кожному внутрішньому масиві зберігався би набір лісенерів, що відповідають імені масива тобто події. Але якщо є потреби в створенні нових подій під час роботи програми, то така структура не є найкращим вибором. В цьому випадку оптимальним буде використання Map. Map являє собою структуру вигляду ключ-значення і тому підходить для випадку, коли події додаються під час роботи програми, </w:t>
+      </w:r>
+      <w:r>
+        <w:rPr>
+          <w:rFonts w:ascii="Arial" w:hAnsi="Arial"/>
+          <w:b w:val="false"/>
+          <w:i w:val="false"/>
+          <w:caps w:val="false"/>
+          <w:smallCaps w:val="false"/>
+          <w:color w:val="000000"/>
+          <w:spacing w:val="0"/>
+          <w:sz w:val="28"/>
+          <w:szCs w:val="28"/>
+          <w:lang w:val="uk-UA"/>
+        </w:rPr>
+        <w:t>а звертання до події відбувається по імені.</w:t>
+      </w:r>
+    </w:p>
+    <w:p>
+      <w:pPr>
+        <w:pStyle w:val="Style12"/>
+        <w:spacing w:lineRule="auto" w:line="360" w:before="0" w:after="0"/>
+        <w:ind w:hanging="0"/>
+        <w:jc w:val="left"/>
+        <w:rPr>
+          <w:b w:val="false"/>
+          <w:i w:val="false"/>
+          <w:caps w:val="false"/>
+          <w:smallCaps w:val="false"/>
+          <w:spacing w:val="0"/>
+          <w:sz w:val="28"/>
+          <w:szCs w:val="28"/>
+          <w:lang w:val="uk-UA"/>
+        </w:rPr>
+      </w:pPr>
+      <w:r>
+        <w:rPr>
+          <w:rFonts w:ascii="Arial" w:hAnsi="Arial"/>
+          <w:color w:val="000000"/>
+        </w:rPr>
+      </w:r>
+    </w:p>
+    <w:p>
+      <w:pPr>
+        <w:pStyle w:val="Style12"/>
+        <w:spacing w:lineRule="auto" w:line="360" w:before="0" w:after="0"/>
+        <w:ind w:hanging="0"/>
+        <w:jc w:val="left"/>
+        <w:rPr>
+          <w:rFonts w:ascii="Arial" w:hAnsi="Arial"/>
+          <w:color w:val="000000"/>
+        </w:rPr>
+      </w:pPr>
+      <w:r>
+        <w:rPr>
+          <w:rFonts w:ascii="Arial" w:hAnsi="Arial"/>
+          <w:b w:val="false"/>
+          <w:i w:val="false"/>
+          <w:caps w:val="false"/>
+          <w:smallCaps w:val="false"/>
+          <w:color w:val="000000"/>
+          <w:spacing w:val="0"/>
+          <w:sz w:val="28"/>
+          <w:szCs w:val="28"/>
+          <w:lang w:val="uk-UA"/>
+        </w:rPr>
+        <w:t>А оскільки кожен метод event emitter повинен бути розділений на виконання перед викликом методу транзакцій і після нього, то Map повинно бути розділено так само. Отже структура буде мати вигляд об’єкта подій з двома Map для зберігання лісенерів.</w:t>
       </w:r>
       <w:r>
         <w:br w:type="page"/>
@@ -4197,6 +4106,23 @@
         <w:spacing w:lineRule="auto" w:line="360" w:before="0" w:after="0"/>
         <w:ind w:hanging="0"/>
         <w:jc w:val="center"/>
+        <w:rPr/>
+      </w:pPr>
+      <w:r>
+        <w:rPr>
+          <w:sz w:val="28"/>
+          <w:szCs w:val="28"/>
+          <w:lang w:val="uk-UA"/>
+        </w:rPr>
+        <w:t>РОЗДІЛ 2. Хід розробки</w:t>
+      </w:r>
+    </w:p>
+    <w:p>
+      <w:pPr>
+        <w:pStyle w:val="21"/>
+        <w:spacing w:lineRule="auto" w:line="360" w:before="0" w:after="0"/>
+        <w:ind w:hanging="0"/>
+        <w:jc w:val="center"/>
         <w:rPr>
           <w:rFonts w:ascii="Arial" w:hAnsi="Arial"/>
           <w:sz w:val="28"/>
@@ -4210,7 +4136,6 @@
           <w:szCs w:val="28"/>
           <w:lang w:val="uk-UA"/>
         </w:rPr>
-        <w:t>РОЗДІЛ 2. Хід розробки</w:t>
       </w:r>
     </w:p>
     <w:p>
@@ -4218,7 +4143,7 @@
         <w:pStyle w:val="21"/>
         <w:spacing w:lineRule="auto" w:line="360" w:before="0" w:after="0"/>
         <w:ind w:hanging="0"/>
-        <w:jc w:val="center"/>
+        <w:jc w:val="left"/>
         <w:rPr>
           <w:rFonts w:ascii="Arial" w:hAnsi="Arial"/>
           <w:sz w:val="28"/>
@@ -4232,6 +4157,7 @@
           <w:szCs w:val="28"/>
           <w:lang w:val="uk-UA"/>
         </w:rPr>
+        <w:t>2.1 Опис структури проекту</w:t>
       </w:r>
     </w:p>
     <w:p>
@@ -4253,7 +4179,6 @@
           <w:szCs w:val="28"/>
           <w:lang w:val="uk-UA"/>
         </w:rPr>
-        <w:t>2.1 Опис структури проекту</w:t>
       </w:r>
     </w:p>
     <w:p>
@@ -4275,6 +4200,249 @@
           <w:szCs w:val="28"/>
           <w:lang w:val="uk-UA"/>
         </w:rPr>
+        <w:t>В результаті проведеного аналізу було вирішено, що event emitter буде реалізовано на замиканні. Функція в основі замикання не приймає ніяких аргументів, оскільки при інстанціюванні event emitter вони не потрібні. Всередині замикання повинно бути два об’єкта.</w:t>
+      </w:r>
+    </w:p>
+    <w:p>
+      <w:pPr>
+        <w:pStyle w:val="21"/>
+        <w:spacing w:lineRule="auto" w:line="360" w:before="0" w:after="0"/>
+        <w:ind w:hanging="0"/>
+        <w:jc w:val="left"/>
+        <w:rPr>
+          <w:rFonts w:ascii="Arial" w:hAnsi="Arial"/>
+          <w:sz w:val="28"/>
+          <w:szCs w:val="28"/>
+          <w:lang w:val="uk-UA"/>
+        </w:rPr>
+      </w:pPr>
+      <w:r>
+        <w:rPr>
+          <w:sz w:val="28"/>
+          <w:szCs w:val="28"/>
+          <w:lang w:val="uk-UA"/>
+        </w:rPr>
+        <w:t>Перший — це структура даних для зберігання лісенерів, а другий — це сам event emitter, який створюється в замиканні і повертається з нього. В результаті цього він має доступ до замикання, а саме до структури з подіями. Методи ж для роботи з ними зберігаються в event emitter і оголошуються всередині замикання.</w:t>
+      </w:r>
+    </w:p>
+    <w:p>
+      <w:pPr>
+        <w:pStyle w:val="21"/>
+        <w:spacing w:lineRule="auto" w:line="360" w:before="0" w:after="0"/>
+        <w:ind w:hanging="0"/>
+        <w:jc w:val="left"/>
+        <w:rPr>
+          <w:rFonts w:ascii="Arial" w:hAnsi="Arial"/>
+          <w:sz w:val="28"/>
+          <w:szCs w:val="28"/>
+          <w:lang w:val="uk-UA"/>
+        </w:rPr>
+      </w:pPr>
+      <w:r>
+        <w:rPr>
+          <w:sz w:val="28"/>
+          <w:szCs w:val="28"/>
+          <w:lang w:val="uk-UA"/>
+        </w:rPr>
+        <w:t>Сюди повинні входитити необхідні методи для роботи з подіями, це:</w:t>
+      </w:r>
+    </w:p>
+    <w:p>
+      <w:pPr>
+        <w:pStyle w:val="21"/>
+        <w:spacing w:lineRule="auto" w:line="360" w:before="0" w:after="0"/>
+        <w:ind w:hanging="0"/>
+        <w:jc w:val="left"/>
+        <w:rPr>
+          <w:rFonts w:ascii="Arial" w:hAnsi="Arial"/>
+          <w:sz w:val="28"/>
+          <w:szCs w:val="28"/>
+          <w:lang w:val="uk-UA"/>
+        </w:rPr>
+      </w:pPr>
+      <w:r>
+        <w:rPr>
+          <w:sz w:val="28"/>
+          <w:szCs w:val="28"/>
+          <w:lang w:val="uk-UA"/>
+        </w:rPr>
+        <w:t>- підписка — додавання лісенера на вибрану подію;</w:t>
+      </w:r>
+    </w:p>
+    <w:p>
+      <w:pPr>
+        <w:pStyle w:val="21"/>
+        <w:spacing w:lineRule="auto" w:line="360" w:before="0" w:after="0"/>
+        <w:ind w:hanging="0"/>
+        <w:jc w:val="left"/>
+        <w:rPr>
+          <w:rFonts w:ascii="Arial" w:hAnsi="Arial"/>
+          <w:sz w:val="28"/>
+          <w:szCs w:val="28"/>
+          <w:lang w:val="uk-UA"/>
+        </w:rPr>
+      </w:pPr>
+      <w:r>
+        <w:rPr>
+          <w:sz w:val="28"/>
+          <w:szCs w:val="28"/>
+          <w:lang w:val="uk-UA"/>
+        </w:rPr>
+        <w:t>- виклик — виклик усіх лісенерів вибраної події;</w:t>
+      </w:r>
+    </w:p>
+    <w:p>
+      <w:pPr>
+        <w:pStyle w:val="21"/>
+        <w:spacing w:lineRule="auto" w:line="360" w:before="0" w:after="0"/>
+        <w:ind w:hanging="0"/>
+        <w:jc w:val="left"/>
+        <w:rPr>
+          <w:rFonts w:ascii="Arial" w:hAnsi="Arial"/>
+          <w:sz w:val="28"/>
+          <w:szCs w:val="28"/>
+          <w:lang w:val="uk-UA"/>
+        </w:rPr>
+      </w:pPr>
+      <w:r>
+        <w:rPr>
+          <w:sz w:val="28"/>
+          <w:szCs w:val="28"/>
+          <w:lang w:val="uk-UA"/>
+        </w:rPr>
+        <w:t>- одинарна підписка — лісенер видалаяється після першого виклику;</w:t>
+      </w:r>
+    </w:p>
+    <w:p>
+      <w:pPr>
+        <w:pStyle w:val="21"/>
+        <w:spacing w:lineRule="auto" w:line="360" w:before="0" w:after="0"/>
+        <w:ind w:hanging="0"/>
+        <w:jc w:val="left"/>
+        <w:rPr>
+          <w:rFonts w:ascii="Arial" w:hAnsi="Arial"/>
+          <w:sz w:val="28"/>
+          <w:szCs w:val="28"/>
+          <w:lang w:val="uk-UA"/>
+        </w:rPr>
+      </w:pPr>
+      <w:r>
+        <w:rPr>
+          <w:sz w:val="28"/>
+          <w:szCs w:val="28"/>
+          <w:lang w:val="uk-UA"/>
+        </w:rPr>
+        <w:t>- видалення — видалення лісенера з вибраної події;</w:t>
+      </w:r>
+    </w:p>
+    <w:p>
+      <w:pPr>
+        <w:pStyle w:val="21"/>
+        <w:spacing w:lineRule="auto" w:line="360" w:before="0" w:after="0"/>
+        <w:ind w:hanging="0"/>
+        <w:jc w:val="left"/>
+        <w:rPr>
+          <w:rFonts w:ascii="Arial" w:hAnsi="Arial"/>
+          <w:sz w:val="28"/>
+          <w:szCs w:val="28"/>
+          <w:lang w:val="uk-UA"/>
+        </w:rPr>
+      </w:pPr>
+      <w:r>
+        <w:rPr>
+          <w:sz w:val="28"/>
+          <w:szCs w:val="28"/>
+          <w:lang w:val="uk-UA"/>
+        </w:rPr>
+        <w:t>- очистка — видалення всіх лісенерів вибраної події;</w:t>
+      </w:r>
+    </w:p>
+    <w:p>
+      <w:pPr>
+        <w:pStyle w:val="21"/>
+        <w:spacing w:lineRule="auto" w:line="360" w:before="0" w:after="0"/>
+        <w:ind w:hanging="0"/>
+        <w:jc w:val="left"/>
+        <w:rPr>
+          <w:rFonts w:ascii="Arial" w:hAnsi="Arial"/>
+          <w:sz w:val="28"/>
+          <w:szCs w:val="28"/>
+          <w:lang w:val="uk-UA"/>
+        </w:rPr>
+      </w:pPr>
+      <w:r>
+        <w:rPr>
+          <w:sz w:val="28"/>
+          <w:szCs w:val="28"/>
+          <w:lang w:val="uk-UA"/>
+        </w:rPr>
+        <w:t>- обрахунок — повертається кількість лісенерів на події;</w:t>
+      </w:r>
+    </w:p>
+    <w:p>
+      <w:pPr>
+        <w:pStyle w:val="21"/>
+        <w:spacing w:lineRule="auto" w:line="360" w:before="0" w:after="0"/>
+        <w:ind w:hanging="0"/>
+        <w:jc w:val="left"/>
+        <w:rPr>
+          <w:rFonts w:ascii="Arial" w:hAnsi="Arial"/>
+          <w:sz w:val="28"/>
+          <w:szCs w:val="28"/>
+          <w:lang w:val="uk-UA"/>
+        </w:rPr>
+      </w:pPr>
+      <w:r>
+        <w:rPr>
+          <w:sz w:val="28"/>
+          <w:szCs w:val="28"/>
+          <w:lang w:val="uk-UA"/>
+        </w:rPr>
+        <w:t>- лісенери — повертається список лісенерів на події;</w:t>
+      </w:r>
+    </w:p>
+    <w:p>
+      <w:pPr>
+        <w:pStyle w:val="21"/>
+        <w:spacing w:lineRule="auto" w:line="360" w:before="0" w:after="0"/>
+        <w:ind w:hanging="0"/>
+        <w:jc w:val="left"/>
+        <w:rPr>
+          <w:rFonts w:ascii="Arial" w:hAnsi="Arial"/>
+          <w:sz w:val="28"/>
+          <w:szCs w:val="28"/>
+          <w:lang w:val="uk-UA"/>
+        </w:rPr>
+      </w:pPr>
+      <w:r>
+        <w:rPr>
+          <w:sz w:val="28"/>
+          <w:szCs w:val="28"/>
+          <w:lang w:val="uk-UA"/>
+        </w:rPr>
+        <w:t>- імена — повертається список імен подій.</w:t>
+      </w:r>
+    </w:p>
+    <w:p>
+      <w:pPr>
+        <w:pStyle w:val="21"/>
+        <w:spacing w:lineRule="auto" w:line="360" w:before="0" w:after="0"/>
+        <w:ind w:hanging="0"/>
+        <w:jc w:val="left"/>
+        <w:rPr>
+          <w:rFonts w:ascii="Arial" w:hAnsi="Arial"/>
+          <w:sz w:val="28"/>
+          <w:szCs w:val="28"/>
+          <w:lang w:val="uk-UA"/>
+        </w:rPr>
+      </w:pPr>
+      <w:r>
+        <w:rPr>
+          <w:sz w:val="28"/>
+          <w:szCs w:val="28"/>
+          <w:lang w:val="uk-UA"/>
+        </w:rPr>
+        <w:t>Як говорилось раніше, кожен з цих методів повинен бути розділений на виконання перед та після методу транзакції. Тому і структура для зберігання лісенерів поділена таким самим чином. Також для можливості видалення одинарної підписки, повинна бути створена ще одна така структура, тільки для зберігання функцій, що видаляють лісенер після першого виклику.</w:t>
       </w:r>
       <w:r>
         <w:br w:type="page"/>
@@ -5557,7 +5725,7 @@
         </w:rPr>
         <w:t xml:space="preserve">            </w:t>
       </w:r>
-      <w:bookmarkStart w:id="1" w:name="__DdeLink__501_1897747800"/>
+      <w:bookmarkStart w:id="0" w:name="__DdeLink__501_1897747800"/>
       <w:r>
         <w:rPr>
           <w:rFonts w:ascii="Droid Sans Mono;monospace;monospace;Droid Sans Fallback" w:hAnsi="Droid Sans Mono;monospace;monospace;Droid Sans Fallback"/>
@@ -5567,7 +5735,7 @@
         </w:rPr>
         <w:t xml:space="preserve">    </w:t>
       </w:r>
-      <w:bookmarkEnd w:id="1"/>
+      <w:bookmarkEnd w:id="0"/>
       <w:r>
         <w:rPr>
           <w:rFonts w:ascii="Droid Sans Mono;monospace;monospace;Droid Sans Fallback" w:hAnsi="Droid Sans Mono;monospace;monospace;Droid Sans Fallback"/>
@@ -10944,7 +11112,12 @@
         </w:rPr>
       </w:pPr>
       <w:r>
-        <w:rPr/>
+        <w:rPr>
+          <w:rFonts w:ascii="Droid Sans Mono;monospace;monospace;Droid Sans Fallback" w:hAnsi="Droid Sans Mono;monospace;monospace;Droid Sans Fallback"/>
+          <w:b w:val="false"/>
+          <w:color w:val="000000"/>
+          <w:sz w:val="21"/>
+        </w:rPr>
       </w:r>
     </w:p>
     <w:p>
@@ -13327,7 +13500,10 @@
         </w:rPr>
       </w:pPr>
       <w:r>
-        <w:rPr/>
+        <w:rPr>
+          <w:sz w:val="24"/>
+          <w:szCs w:val="24"/>
+        </w:rPr>
       </w:r>
     </w:p>
     <w:p>
@@ -13411,7 +13587,7 @@
                   </pic:nvPicPr>
                   <pic:blipFill>
                     <a:blip r:embed="rId4"/>
-                    <a:srcRect l="32233" t="11555" r="26016" b="71673"/>
+                    <a:srcRect l="32233" t="11555" r="26016" b="71683"/>
                     <a:stretch>
                       <a:fillRect/>
                     </a:stretch>
@@ -13553,7 +13729,7 @@
                   </pic:nvPicPr>
                   <pic:blipFill>
                     <a:blip r:embed="rId5"/>
-                    <a:srcRect l="32366" t="19729" r="25621" b="4832"/>
+                    <a:srcRect l="32372" t="19729" r="25621" b="4832"/>
                     <a:stretch>
                       <a:fillRect/>
                     </a:stretch>
@@ -14128,7 +14304,10 @@
         </w:rPr>
       </w:pPr>
       <w:r>
-        <w:rPr/>
+        <w:rPr>
+          <w:sz w:val="24"/>
+          <w:szCs w:val="24"/>
+        </w:rPr>
       </w:r>
     </w:p>
     <w:p>
@@ -14141,7 +14320,10 @@
         </w:rPr>
       </w:pPr>
       <w:r>
-        <w:rPr/>
+        <w:rPr>
+          <w:sz w:val="24"/>
+          <w:szCs w:val="24"/>
+        </w:rPr>
       </w:r>
     </w:p>
     <w:p>
@@ -14267,7 +14449,7 @@
       <w:fldChar w:fldCharType="separate"/>
     </w:r>
     <w:r>
-      <w:t>21</w:t>
+      <w:t>19</w:t>
     </w:r>
     <w:r>
       <w:fldChar w:fldCharType="end"/>

</xml_diff>